<commit_message>
Update bìa báo cáo đề tài
</commit_message>
<xml_diff>
--- a/05. Nguyễn Thị Mai Linh/Báo cáo đề tài.docx
+++ b/05. Nguyễn Thị Mai Linh/Báo cáo đề tài.docx
@@ -1,6 +1,6 @@
 
 <file path=word/document.xml><?xml version="1.0" encoding="utf-8"?>
-<w:document xmlns:wpc="http://schemas.microsoft.com/office/word/2010/wordprocessingCanvas" xmlns:cx="http://schemas.microsoft.com/office/drawing/2014/chartex" xmlns:cx1="http://schemas.microsoft.com/office/drawing/2015/9/8/chartex" xmlns:cx2="http://schemas.microsoft.com/office/drawing/2015/10/21/chartex" xmlns:cx3="http://schemas.microsoft.com/office/drawing/2016/5/9/chartex" xmlns:cx4="http://schemas.microsoft.com/office/drawing/2016/5/10/chartex" xmlns:cx5="http://schemas.microsoft.com/office/drawing/2016/5/11/chartex" xmlns:cx6="http://schemas.microsoft.com/office/drawing/2016/5/12/chartex" xmlns:cx7="http://schemas.microsoft.com/office/drawing/2016/5/13/chartex" xmlns:cx8="http://schemas.microsoft.com/office/drawing/2016/5/14/chartex" xmlns:mc="http://schemas.openxmlformats.org/markup-compatibility/2006" xmlns:aink="http://schemas.microsoft.com/office/drawing/2016/ink" xmlns:am3d="http://schemas.microsoft.com/office/drawing/2017/model3d" xmlns:o="urn:schemas-microsoft-com:office:office" xmlns:r="http://schemas.openxmlformats.org/officeDocument/2006/relationships" xmlns:m="http://schemas.openxmlformats.org/officeDocument/2006/math" xmlns:v="urn:schemas-microsoft-com:vml" xmlns:wp14="http://schemas.microsoft.com/office/word/2010/wordprocessingDrawing" xmlns:wp="http://schemas.openxmlformats.org/drawingml/2006/wordprocessingDrawing" xmlns:w10="urn:schemas-microsoft-com:office:word" xmlns:w="http://schemas.openxmlformats.org/wordprocessingml/2006/main" xmlns:w14="http://schemas.microsoft.com/office/word/2010/wordml" xmlns:w15="http://schemas.microsoft.com/office/word/2012/wordml" xmlns:w16cid="http://schemas.microsoft.com/office/word/2016/wordml/cid" xmlns:w16se="http://schemas.microsoft.com/office/word/2015/wordml/symex" xmlns:wpg="http://schemas.microsoft.com/office/word/2010/wordprocessingGroup" xmlns:wpi="http://schemas.microsoft.com/office/word/2010/wordprocessingInk" xmlns:wne="http://schemas.microsoft.com/office/word/2006/wordml" xmlns:wps="http://schemas.microsoft.com/office/word/2010/wordprocessingShape" mc:Ignorable="w14 w15 w16se w16cid wp14">
+<w:document xmlns:wpc="http://schemas.microsoft.com/office/word/2010/wordprocessingCanvas" xmlns:cx="http://schemas.microsoft.com/office/drawing/2014/chartex" xmlns:cx1="http://schemas.microsoft.com/office/drawing/2015/9/8/chartex" xmlns:cx2="http://schemas.microsoft.com/office/drawing/2015/10/21/chartex" xmlns:cx3="http://schemas.microsoft.com/office/drawing/2016/5/9/chartex" xmlns:cx4="http://schemas.microsoft.com/office/drawing/2016/5/10/chartex" xmlns:cx5="http://schemas.microsoft.com/office/drawing/2016/5/11/chartex" xmlns:cx6="http://schemas.microsoft.com/office/drawing/2016/5/12/chartex" xmlns:cx7="http://schemas.microsoft.com/office/drawing/2016/5/13/chartex" xmlns:cx8="http://schemas.microsoft.com/office/drawing/2016/5/14/chartex" xmlns:mc="http://schemas.openxmlformats.org/markup-compatibility/2006" xmlns:aink="http://schemas.microsoft.com/office/drawing/2016/ink" xmlns:am3d="http://schemas.microsoft.com/office/drawing/2017/model3d" xmlns:o="urn:schemas-microsoft-com:office:office" xmlns:oel="http://schemas.microsoft.com/office/2019/extlst" xmlns:r="http://schemas.openxmlformats.org/officeDocument/2006/relationships" xmlns:m="http://schemas.openxmlformats.org/officeDocument/2006/math" xmlns:v="urn:schemas-microsoft-com:vml" xmlns:wp14="http://schemas.microsoft.com/office/word/2010/wordprocessingDrawing" xmlns:wp="http://schemas.openxmlformats.org/drawingml/2006/wordprocessingDrawing" xmlns:w10="urn:schemas-microsoft-com:office:word" xmlns:w="http://schemas.openxmlformats.org/wordprocessingml/2006/main" xmlns:w14="http://schemas.microsoft.com/office/word/2010/wordml" xmlns:w15="http://schemas.microsoft.com/office/word/2012/wordml" xmlns:w16cex="http://schemas.microsoft.com/office/word/2018/wordml/cex" xmlns:w16cid="http://schemas.microsoft.com/office/word/2016/wordml/cid" xmlns:w16="http://schemas.microsoft.com/office/word/2018/wordml" xmlns:w16sdtdh="http://schemas.microsoft.com/office/word/2020/wordml/sdtdatahash" xmlns:w16se="http://schemas.microsoft.com/office/word/2015/wordml/symex" xmlns:wpg="http://schemas.microsoft.com/office/word/2010/wordprocessingGroup" xmlns:wpi="http://schemas.microsoft.com/office/word/2010/wordprocessingInk" xmlns:wne="http://schemas.microsoft.com/office/word/2006/wordml" xmlns:wps="http://schemas.microsoft.com/office/word/2010/wordprocessingShape" mc:Ignorable="w14 w15 w16se w16cid w16 w16cex w16sdtdh wp14">
   <w:body>
     <w:p>
       <w:pPr>
@@ -279,33 +279,7 @@
           <w:sz w:val="28"/>
           <w:szCs w:val="24"/>
         </w:rPr>
-        <w:t xml:space="preserve"> / </w:t>
-      </w:r>
-      <w:r>
-        <w:rPr>
-          <w:b/>
-          <w:sz w:val="28"/>
-          <w:szCs w:val="24"/>
-        </w:rPr>
-        <w:t>TIN HỌC QUẢN LÝ)</w:t>
-      </w:r>
-    </w:p>
-    <w:p>
-      <w:pPr>
-        <w:spacing w:before="0" w:line="240" w:lineRule="auto"/>
-        <w:ind w:firstLine="0"/>
-        <w:jc w:val="center"/>
-        <w:rPr>
-          <w:sz w:val="24"/>
-          <w:szCs w:val="24"/>
-        </w:rPr>
-      </w:pPr>
-      <w:r>
-        <w:rPr>
-          <w:sz w:val="24"/>
-          <w:szCs w:val="24"/>
-        </w:rPr>
-        <w:t>{Sinh viên học chuyên ngành nào thì dùng chuyên ngành đó}</w:t>
+        <w:t xml:space="preserve"> </w:t>
       </w:r>
     </w:p>
     <w:p>
@@ -358,8 +332,6 @@
         </w:rPr>
         <w:t>&gt;</w:t>
       </w:r>
-      <w:bookmarkStart w:id="6" w:name="_GoBack"/>
-      <w:bookmarkEnd w:id="6"/>
     </w:p>
     <w:p>
       <w:pPr>
@@ -423,7 +395,7 @@
           <w:sz w:val="28"/>
         </w:rPr>
         <w:tab/>
-        <w:t>: &lt;Họ và tên</w:t>
+        <w:t xml:space="preserve">: </w:t>
       </w:r>
       <w:r>
         <w:rPr>
@@ -431,7 +403,7 @@
           <w:color w:val="000000"/>
           <w:sz w:val="28"/>
         </w:rPr>
-        <w:t xml:space="preserve"> SV&gt;</w:t>
+        <w:t>Nguyễn Thị Mai Linh</w:t>
       </w:r>
     </w:p>
     <w:p>
@@ -478,7 +450,7 @@
           <w:color w:val="000000"/>
           <w:sz w:val="28"/>
         </w:rPr>
-        <w:t>&lt;Tên lớp&gt;</w:t>
+        <w:t>45K21.1</w:t>
       </w:r>
     </w:p>
     <w:p>
@@ -525,15 +497,39 @@
           <w:color w:val="000000"/>
           <w:sz w:val="28"/>
         </w:rPr>
-        <w:t>&lt;Tên đơn vị thực tập</w:t>
-      </w:r>
-      <w:r>
+        <w:t>Công ty CP Công nghệ IRTECH</w:t>
+      </w:r>
+    </w:p>
+    <w:p>
+      <w:pPr>
+        <w:tabs>
+          <w:tab w:val="left" w:pos="4111"/>
+        </w:tabs>
+        <w:spacing w:before="0" w:after="0"/>
+        <w:ind w:firstLine="1134"/>
+        <w:jc w:val="left"/>
         <w:rPr>
           <w:bCs/>
           <w:color w:val="000000"/>
           <w:sz w:val="28"/>
         </w:rPr>
-        <w:t>&gt;</w:t>
+      </w:pPr>
+      <w:r>
+        <w:rPr>
+          <w:bCs/>
+          <w:color w:val="000000"/>
+          <w:sz w:val="28"/>
+        </w:rPr>
+        <w:t>Cán bộ hướng dẫn</w:t>
+      </w:r>
+      <w:r>
+        <w:rPr>
+          <w:bCs/>
+          <w:color w:val="000000"/>
+          <w:sz w:val="28"/>
+        </w:rPr>
+        <w:tab/>
+        <w:t>: &lt;Tên CB HD&gt; (nếu có)</w:t>
       </w:r>
     </w:p>
     <w:p>
@@ -556,7 +552,7 @@
           <w:color w:val="000000"/>
           <w:sz w:val="28"/>
         </w:rPr>
-        <w:t>Cán bộ hướng dẫn</w:t>
+        <w:t>Giảng viên hướng dẫn</w:t>
       </w:r>
       <w:r>
         <w:rPr>
@@ -565,30 +561,22 @@
           <w:sz w:val="28"/>
         </w:rPr>
         <w:tab/>
-        <w:t>: &lt;Tên CB HD&gt; (nếu có)</w:t>
-      </w:r>
-    </w:p>
-    <w:p>
-      <w:pPr>
-        <w:tabs>
-          <w:tab w:val="left" w:pos="4111"/>
-        </w:tabs>
-        <w:spacing w:before="0" w:after="0"/>
-        <w:ind w:firstLine="1134"/>
-        <w:jc w:val="left"/>
+      </w:r>
+      <w:r>
         <w:rPr>
           <w:bCs/>
           <w:color w:val="000000"/>
           <w:sz w:val="28"/>
         </w:rPr>
-      </w:pPr>
+        <w:t xml:space="preserve">: </w:t>
+      </w:r>
       <w:r>
         <w:rPr>
           <w:bCs/>
           <w:color w:val="000000"/>
           <w:sz w:val="28"/>
         </w:rPr>
-        <w:t>Giảng viên hướng dẫn</w:t>
+        <w:t>ThS</w:t>
       </w:r>
       <w:r>
         <w:rPr>
@@ -596,7 +584,7 @@
           <w:color w:val="000000"/>
           <w:sz w:val="28"/>
         </w:rPr>
-        <w:tab/>
+        <w:t xml:space="preserve">. </w:t>
       </w:r>
       <w:r>
         <w:rPr>
@@ -604,15 +592,7 @@
           <w:color w:val="000000"/>
           <w:sz w:val="28"/>
         </w:rPr>
-        <w:t xml:space="preserve">: </w:t>
-      </w:r>
-      <w:r>
-        <w:rPr>
-          <w:bCs/>
-          <w:color w:val="000000"/>
-          <w:sz w:val="28"/>
-        </w:rPr>
-        <w:t>&lt;Học vị&gt;. &lt;Tên GV&gt;</w:t>
+        <w:t>Cao Thị Nhâm</w:t>
       </w:r>
     </w:p>
     <w:p>
@@ -740,23 +720,45 @@
     </w:p>
     <w:p>
       <w:pPr>
-        <w:shd w:val="clear" w:color="auto" w:fill="FFFFFF"/>
-        <w:spacing w:after="360" w:line="312" w:lineRule="auto"/>
-        <w:jc w:val="center"/>
-        <w:rPr>
-          <w:sz w:val="32"/>
-        </w:rPr>
-      </w:pPr>
-      <w:bookmarkStart w:id="7" w:name="_Toc98339732"/>
-      <w:bookmarkEnd w:id="0"/>
-      <w:bookmarkEnd w:id="1"/>
-      <w:r>
+        <w:spacing w:before="0" w:after="0" w:line="240" w:lineRule="auto"/>
+        <w:ind w:firstLine="0"/>
+        <w:jc w:val="left"/>
         <w:rPr>
           <w:b/>
           <w:bCs/>
           <w:sz w:val="32"/>
           <w:bdr w:val="none" w:sz="0" w:space="0" w:color="auto" w:frame="1"/>
         </w:rPr>
+      </w:pPr>
+      <w:bookmarkStart w:id="6" w:name="_Toc98339732"/>
+      <w:bookmarkEnd w:id="0"/>
+      <w:bookmarkEnd w:id="1"/>
+      <w:r>
+        <w:rPr>
+          <w:b/>
+          <w:bCs/>
+          <w:sz w:val="32"/>
+          <w:bdr w:val="none" w:sz="0" w:space="0" w:color="auto" w:frame="1"/>
+        </w:rPr>
+        <w:br w:type="page"/>
+      </w:r>
+    </w:p>
+    <w:p>
+      <w:pPr>
+        <w:shd w:val="clear" w:color="auto" w:fill="FFFFFF"/>
+        <w:spacing w:after="360" w:line="312" w:lineRule="auto"/>
+        <w:jc w:val="center"/>
+        <w:rPr>
+          <w:sz w:val="32"/>
+        </w:rPr>
+      </w:pPr>
+      <w:r>
+        <w:rPr>
+          <w:b/>
+          <w:bCs/>
+          <w:sz w:val="32"/>
+          <w:bdr w:val="none" w:sz="0" w:space="0" w:color="auto" w:frame="1"/>
+        </w:rPr>
         <w:lastRenderedPageBreak/>
         <w:t>NHẬN XÉT CỦA ĐƠN VỊ THỰC TẬP</w:t>
       </w:r>
@@ -832,15 +834,7 @@
         <w:t>từ ngày</w:t>
       </w:r>
       <w:r>
-        <w:t xml:space="preserve">: </w:t>
-      </w:r>
-      <w:proofErr w:type="gramStart"/>
-      <w:r>
-        <w:t>…./</w:t>
-      </w:r>
-      <w:proofErr w:type="gramEnd"/>
-      <w:r>
-        <w:t xml:space="preserve">……/ </w:t>
+        <w:t xml:space="preserve">: …./……/ </w:t>
       </w:r>
       <w:r>
         <w:t xml:space="preserve">2022 </w:t>
@@ -1261,15 +1255,7 @@
       </w:pPr>
       <w:r>
         <w:tab/>
-        <w:t>……</w:t>
-      </w:r>
-      <w:proofErr w:type="gramStart"/>
-      <w:r>
-        <w:t>…..</w:t>
-      </w:r>
-      <w:proofErr w:type="gramEnd"/>
-      <w:r>
-        <w:t>, n</w:t>
+        <w:t>……….., n</w:t>
       </w:r>
       <w:r>
         <w:t>gày</w:t>
@@ -1387,21 +1373,21 @@
           <w:b w:val="0"/>
         </w:rPr>
       </w:pPr>
-      <w:bookmarkStart w:id="8" w:name="_Toc98339733"/>
+      <w:bookmarkStart w:id="7" w:name="_Toc98339733"/>
+      <w:bookmarkEnd w:id="6"/>
+      <w:r>
+        <w:t xml:space="preserve">LỜI </w:t>
+      </w:r>
+      <w:r>
+        <w:rPr>
+          <w:sz w:val="30"/>
+        </w:rPr>
+        <w:t>CẢM</w:t>
+      </w:r>
+      <w:r>
+        <w:t xml:space="preserve"> ƠN</w:t>
+      </w:r>
       <w:bookmarkEnd w:id="7"/>
-      <w:r>
-        <w:t xml:space="preserve">LỜI </w:t>
-      </w:r>
-      <w:r>
-        <w:rPr>
-          <w:sz w:val="30"/>
-        </w:rPr>
-        <w:t>CẢM</w:t>
-      </w:r>
-      <w:r>
-        <w:t xml:space="preserve"> ƠN</w:t>
-      </w:r>
-      <w:bookmarkEnd w:id="8"/>
     </w:p>
     <w:p>
       <w:pPr>
@@ -1437,12 +1423,12 @@
           <w:b w:val="0"/>
         </w:rPr>
       </w:pPr>
-      <w:bookmarkStart w:id="9" w:name="_Toc98339734"/>
+      <w:bookmarkStart w:id="8" w:name="_Toc98339734"/>
       <w:r>
         <w:lastRenderedPageBreak/>
         <w:t>LỜI CAM ĐOAN</w:t>
       </w:r>
-      <w:bookmarkEnd w:id="9"/>
+      <w:bookmarkEnd w:id="8"/>
     </w:p>
     <w:p>
       <w:pPr>
@@ -1659,16 +1645,16 @@
           <w:numId w:val="0"/>
         </w:numPr>
       </w:pPr>
-      <w:bookmarkStart w:id="10" w:name="_Toc342760180"/>
-      <w:bookmarkStart w:id="11" w:name="_Toc343172865"/>
-      <w:bookmarkStart w:id="12" w:name="_Toc98339735"/>
+      <w:bookmarkStart w:id="9" w:name="_Toc342760180"/>
+      <w:bookmarkStart w:id="10" w:name="_Toc343172865"/>
+      <w:bookmarkStart w:id="11" w:name="_Toc98339735"/>
       <w:r>
         <w:lastRenderedPageBreak/>
         <w:t>MỤC LỤC</w:t>
       </w:r>
+      <w:bookmarkEnd w:id="9"/>
       <w:bookmarkEnd w:id="10"/>
       <w:bookmarkEnd w:id="11"/>
-      <w:bookmarkEnd w:id="12"/>
     </w:p>
     <w:p>
       <w:pPr>
@@ -3955,7 +3941,7 @@
           <w:szCs w:val="32"/>
         </w:rPr>
       </w:pPr>
-      <w:bookmarkStart w:id="13" w:name="_Toc342760181"/>
+      <w:bookmarkStart w:id="12" w:name="_Toc342760181"/>
       <w:r>
         <w:rPr>
           <w:sz w:val="28"/>
@@ -3971,13 +3957,13 @@
           <w:numId w:val="0"/>
         </w:numPr>
       </w:pPr>
-      <w:bookmarkStart w:id="14" w:name="_Toc98339736"/>
+      <w:bookmarkStart w:id="13" w:name="_Toc98339736"/>
       <w:r>
         <w:lastRenderedPageBreak/>
         <w:t>DANH MỤC HÌNH ẢNH</w:t>
       </w:r>
+      <w:bookmarkEnd w:id="12"/>
       <w:bookmarkEnd w:id="13"/>
-      <w:bookmarkEnd w:id="14"/>
     </w:p>
     <w:p>
       <w:pPr>
@@ -4148,14 +4134,14 @@
           <w:numId w:val="0"/>
         </w:numPr>
       </w:pPr>
-      <w:bookmarkStart w:id="15" w:name="_Toc342760182"/>
-      <w:bookmarkStart w:id="16" w:name="_Toc98339737"/>
+      <w:bookmarkStart w:id="14" w:name="_Toc342760182"/>
+      <w:bookmarkStart w:id="15" w:name="_Toc98339737"/>
       <w:r>
         <w:lastRenderedPageBreak/>
         <w:t>DANH MỤC BẢNG BIỂU</w:t>
       </w:r>
+      <w:bookmarkEnd w:id="14"/>
       <w:bookmarkEnd w:id="15"/>
-      <w:bookmarkEnd w:id="16"/>
     </w:p>
     <w:p>
       <w:pPr>
@@ -4297,8 +4283,8 @@
           <w:numId w:val="0"/>
         </w:numPr>
       </w:pPr>
-      <w:bookmarkStart w:id="17" w:name="_Toc342760183"/>
-      <w:bookmarkStart w:id="18" w:name="_Toc98339738"/>
+      <w:bookmarkStart w:id="16" w:name="_Toc342760183"/>
+      <w:bookmarkStart w:id="17" w:name="_Toc98339738"/>
       <w:r>
         <w:lastRenderedPageBreak/>
         <w:t>DANH</w:t>
@@ -4333,8 +4319,8 @@
       <w:r>
         <w:t>TẮT</w:t>
       </w:r>
+      <w:bookmarkEnd w:id="16"/>
       <w:bookmarkEnd w:id="17"/>
-      <w:bookmarkEnd w:id="18"/>
     </w:p>
     <w:p>
       <w:pPr>
@@ -4348,10 +4334,10 @@
           <w:kern w:val="32"/>
         </w:rPr>
       </w:pPr>
-      <w:bookmarkStart w:id="19" w:name="OLE_LINK5"/>
-      <w:bookmarkStart w:id="20" w:name="OLE_LINK6"/>
-      <w:bookmarkStart w:id="21" w:name="_Hlk71471991"/>
-      <w:bookmarkStart w:id="22" w:name="OLE_LINK14"/>
+      <w:bookmarkStart w:id="18" w:name="OLE_LINK5"/>
+      <w:bookmarkStart w:id="19" w:name="OLE_LINK6"/>
+      <w:bookmarkStart w:id="20" w:name="_Hlk71471991"/>
+      <w:bookmarkStart w:id="21" w:name="OLE_LINK14"/>
       <w:r>
         <w:rPr>
           <w:b/>
@@ -4397,10 +4383,10 @@
         <w:t>ficial Intelligence</w:t>
       </w:r>
     </w:p>
+    <w:bookmarkEnd w:id="18"/>
     <w:bookmarkEnd w:id="19"/>
     <w:bookmarkEnd w:id="20"/>
     <w:bookmarkEnd w:id="21"/>
-    <w:bookmarkEnd w:id="22"/>
     <w:p>
       <w:pPr>
         <w:tabs>
@@ -4435,8 +4421,8 @@
           <w:szCs w:val="56"/>
         </w:rPr>
       </w:pPr>
-      <w:bookmarkStart w:id="23" w:name="_Toc339315370"/>
-      <w:bookmarkStart w:id="24" w:name="_Toc342760184"/>
+      <w:bookmarkStart w:id="22" w:name="_Toc339315370"/>
+      <w:bookmarkStart w:id="23" w:name="_Toc342760184"/>
       <w:r>
         <w:br w:type="page"/>
       </w:r>
@@ -4469,11 +4455,11 @@
           <w:lang w:val="de-DE"/>
         </w:rPr>
       </w:pPr>
-      <w:bookmarkStart w:id="25" w:name="_Toc339315372"/>
-      <w:bookmarkStart w:id="26" w:name="_Toc342760186"/>
-      <w:bookmarkStart w:id="27" w:name="_Toc98339739"/>
+      <w:bookmarkStart w:id="24" w:name="_Toc339315372"/>
+      <w:bookmarkStart w:id="25" w:name="_Toc342760186"/>
+      <w:bookmarkStart w:id="26" w:name="_Toc98339739"/>
+      <w:bookmarkEnd w:id="22"/>
       <w:bookmarkEnd w:id="23"/>
-      <w:bookmarkEnd w:id="24"/>
       <w:r>
         <w:rPr>
           <w:lang w:val="de-DE"/>
@@ -4481,9 +4467,9 @@
         <w:lastRenderedPageBreak/>
         <w:t>LỜI MỞ ĐẦU</w:t>
       </w:r>
+      <w:bookmarkEnd w:id="24"/>
       <w:bookmarkEnd w:id="25"/>
       <w:bookmarkEnd w:id="26"/>
-      <w:bookmarkEnd w:id="27"/>
     </w:p>
     <w:p>
       <w:pPr>
@@ -4702,7 +4688,7 @@
           <w:lang w:val="de-DE"/>
         </w:rPr>
       </w:pPr>
-      <w:bookmarkStart w:id="28" w:name="_Hlk70968157"/>
+      <w:bookmarkStart w:id="27" w:name="_Hlk70968157"/>
       <w:r>
         <w:rPr>
           <w:rFonts w:eastAsiaTheme="minorHAnsi"/>
@@ -4760,7 +4746,7 @@
         </w:rPr>
         <w:t>nội dung và phần kết luận</w:t>
       </w:r>
-      <w:bookmarkEnd w:id="28"/>
+      <w:bookmarkEnd w:id="27"/>
       <w:r>
         <w:rPr>
           <w:rFonts w:eastAsiaTheme="minorHAnsi"/>
@@ -4885,8 +4871,8 @@
       <w:pPr>
         <w:pStyle w:val="Heading1"/>
       </w:pPr>
-      <w:bookmarkStart w:id="29" w:name="_Toc98339740"/>
-      <w:bookmarkStart w:id="30" w:name="_Toc428093756"/>
+      <w:bookmarkStart w:id="28" w:name="_Toc98339740"/>
+      <w:bookmarkStart w:id="29" w:name="_Toc428093756"/>
       <w:r>
         <w:lastRenderedPageBreak/>
         <w:t xml:space="preserve">TỔNG QUAN </w:t>
@@ -4894,28 +4880,28 @@
       <w:r>
         <w:t>…</w:t>
       </w:r>
+      <w:bookmarkEnd w:id="28"/>
+    </w:p>
+    <w:p>
+      <w:pPr>
+        <w:pStyle w:val="Heading2"/>
+      </w:pPr>
+      <w:bookmarkStart w:id="30" w:name="_Toc98339741"/>
       <w:bookmarkEnd w:id="29"/>
-    </w:p>
-    <w:p>
-      <w:pPr>
-        <w:pStyle w:val="Heading2"/>
-      </w:pPr>
-      <w:bookmarkStart w:id="31" w:name="_Toc98339741"/>
+      <w:r>
+        <w:t>Mục 1.1</w:t>
+      </w:r>
       <w:bookmarkEnd w:id="30"/>
-      <w:r>
-        <w:t>Mục 1.1</w:t>
+    </w:p>
+    <w:p>
+      <w:pPr>
+        <w:pStyle w:val="Heading3"/>
+      </w:pPr>
+      <w:bookmarkStart w:id="31" w:name="_Toc98339742"/>
+      <w:r>
+        <w:t>Mục 1.1.1</w:t>
       </w:r>
       <w:bookmarkEnd w:id="31"/>
-    </w:p>
-    <w:p>
-      <w:pPr>
-        <w:pStyle w:val="Heading3"/>
-      </w:pPr>
-      <w:bookmarkStart w:id="32" w:name="_Toc98339742"/>
-      <w:r>
-        <w:t>Mục 1.1.1</w:t>
-      </w:r>
-      <w:bookmarkEnd w:id="32"/>
       <w:r>
         <w:t xml:space="preserve"> </w:t>
       </w:r>
@@ -4998,64 +4984,38 @@
       <w:pPr>
         <w:pStyle w:val="Caption"/>
       </w:pPr>
-      <w:bookmarkStart w:id="33" w:name="_Ref74234692"/>
-      <w:bookmarkStart w:id="34" w:name="_Toc98336120"/>
+      <w:bookmarkStart w:id="32" w:name="_Ref74234692"/>
+      <w:bookmarkStart w:id="33" w:name="_Toc98336120"/>
       <w:r>
         <w:t xml:space="preserve">Hình </w:t>
       </w:r>
-      <w:r>
-        <w:fldChar w:fldCharType="begin"/>
-      </w:r>
-      <w:r>
-        <w:instrText xml:space="preserve"> STYLEREF 1 \s </w:instrText>
-      </w:r>
-      <w:r>
-        <w:fldChar w:fldCharType="separate"/>
-      </w:r>
-      <w:r>
-        <w:rPr>
-          <w:noProof/>
-        </w:rPr>
-        <w:t>1</w:t>
-      </w:r>
-      <w:r>
-        <w:rPr>
-          <w:noProof/>
-        </w:rPr>
-        <w:fldChar w:fldCharType="end"/>
-      </w:r>
+      <w:fldSimple w:instr=" STYLEREF 1 \s ">
+        <w:r>
+          <w:rPr>
+            <w:noProof/>
+          </w:rPr>
+          <w:t>1</w:t>
+        </w:r>
+      </w:fldSimple>
       <w:r>
         <w:t>.</w:t>
       </w:r>
-      <w:r>
-        <w:fldChar w:fldCharType="begin"/>
-      </w:r>
-      <w:r>
-        <w:instrText xml:space="preserve"> SEQ Hình \* ARABIC \s 1 </w:instrText>
-      </w:r>
-      <w:r>
-        <w:fldChar w:fldCharType="separate"/>
-      </w:r>
-      <w:r>
-        <w:rPr>
-          <w:noProof/>
-        </w:rPr>
-        <w:t>1</w:t>
-      </w:r>
-      <w:r>
-        <w:rPr>
-          <w:noProof/>
-        </w:rPr>
-        <w:fldChar w:fldCharType="end"/>
+      <w:fldSimple w:instr=" SEQ Hình \* ARABIC \s 1 ">
+        <w:r>
+          <w:rPr>
+            <w:noProof/>
+          </w:rPr>
+          <w:t>1</w:t>
+        </w:r>
+      </w:fldSimple>
+      <w:bookmarkEnd w:id="32"/>
+      <w:r>
+        <w:t xml:space="preserve"> </w:t>
+      </w:r>
+      <w:r>
+        <w:t>Ngôn ngữ lập trình Python</w:t>
       </w:r>
       <w:bookmarkEnd w:id="33"/>
-      <w:r>
-        <w:t xml:space="preserve"> </w:t>
-      </w:r>
-      <w:r>
-        <w:t>Ngôn ngữ lập trình Python</w:t>
-      </w:r>
-      <w:bookmarkEnd w:id="34"/>
       <w:r>
         <w:t xml:space="preserve"> </w:t>
       </w:r>
@@ -5114,39 +5074,39 @@
       <w:pPr>
         <w:pStyle w:val="Heading3"/>
       </w:pPr>
-      <w:bookmarkStart w:id="35" w:name="_Toc98339743"/>
+      <w:bookmarkStart w:id="34" w:name="_Toc98339743"/>
       <w:r>
         <w:t>Mục 1.1.2</w:t>
       </w:r>
+      <w:bookmarkEnd w:id="34"/>
+      <w:r>
+        <w:t xml:space="preserve"> </w:t>
+      </w:r>
+    </w:p>
+    <w:p>
+      <w:r>
+        <w:t>Nội dung…, nếu có trích dẫn</w:t>
+      </w:r>
+      <w:r>
+        <w:t xml:space="preserve"> [2]</w:t>
+      </w:r>
+      <w:r>
+        <w:t>.</w:t>
+      </w:r>
+      <w:r>
+        <w:t xml:space="preserve"> </w:t>
+      </w:r>
+    </w:p>
+    <w:p/>
+    <w:p>
+      <w:pPr>
+        <w:pStyle w:val="Heading2"/>
+      </w:pPr>
+      <w:bookmarkStart w:id="35" w:name="_Toc98339744"/>
+      <w:r>
+        <w:t>Mục 1.2</w:t>
+      </w:r>
       <w:bookmarkEnd w:id="35"/>
-      <w:r>
-        <w:t xml:space="preserve"> </w:t>
-      </w:r>
-    </w:p>
-    <w:p>
-      <w:r>
-        <w:t>Nội dung…, nếu có trích dẫn</w:t>
-      </w:r>
-      <w:r>
-        <w:t xml:space="preserve"> [2]</w:t>
-      </w:r>
-      <w:r>
-        <w:t>.</w:t>
-      </w:r>
-      <w:r>
-        <w:t xml:space="preserve"> </w:t>
-      </w:r>
-    </w:p>
-    <w:p/>
-    <w:p>
-      <w:pPr>
-        <w:pStyle w:val="Heading2"/>
-      </w:pPr>
-      <w:bookmarkStart w:id="36" w:name="_Toc98339744"/>
-      <w:r>
-        <w:t>Mục 1.2</w:t>
-      </w:r>
-      <w:bookmarkEnd w:id="36"/>
       <w:r>
         <w:t xml:space="preserve"> </w:t>
       </w:r>
@@ -5172,78 +5132,78 @@
       <w:pPr>
         <w:pStyle w:val="Heading1"/>
       </w:pPr>
-      <w:bookmarkStart w:id="37" w:name="_Toc98339745"/>
+      <w:bookmarkStart w:id="36" w:name="_Toc98339745"/>
       <w:r>
         <w:lastRenderedPageBreak/>
         <w:t>LÝ THUYẾT</w:t>
       </w:r>
+      <w:bookmarkEnd w:id="36"/>
+      <w:r>
+        <w:t xml:space="preserve"> </w:t>
+      </w:r>
+    </w:p>
+    <w:p>
+      <w:pPr>
+        <w:pStyle w:val="Heading2"/>
+      </w:pPr>
+      <w:bookmarkStart w:id="37" w:name="_Toc98339746"/>
+      <w:r>
+        <w:t>Mục 2.1</w:t>
+      </w:r>
       <w:bookmarkEnd w:id="37"/>
       <w:r>
         <w:t xml:space="preserve"> </w:t>
       </w:r>
     </w:p>
     <w:p>
+      <w:r>
+        <w:t>Nội dung văn bản…</w:t>
+      </w:r>
+      <w:r>
+        <w:t>.</w:t>
+      </w:r>
+    </w:p>
+    <w:p>
+      <w:pPr>
+        <w:pStyle w:val="Heading3"/>
+      </w:pPr>
+      <w:bookmarkStart w:id="38" w:name="_Toc98339747"/>
+      <w:r>
+        <w:t>M</w:t>
+      </w:r>
+      <w:r>
+        <w:t>ục 2.1.1</w:t>
+      </w:r>
+      <w:bookmarkEnd w:id="38"/>
+    </w:p>
+    <w:p>
+      <w:pPr>
+        <w:pStyle w:val="Heading3"/>
+      </w:pPr>
+      <w:bookmarkStart w:id="39" w:name="_Toc98339748"/>
+      <w:r>
+        <w:t>Mục 2.1.2</w:t>
+      </w:r>
+      <w:bookmarkEnd w:id="39"/>
+    </w:p>
+    <w:p>
       <w:pPr>
         <w:pStyle w:val="Heading2"/>
       </w:pPr>
-      <w:bookmarkStart w:id="38" w:name="_Toc98339746"/>
-      <w:r>
-        <w:t>Mục 2.1</w:t>
-      </w:r>
-      <w:bookmarkEnd w:id="38"/>
-      <w:r>
-        <w:t xml:space="preserve"> </w:t>
-      </w:r>
-    </w:p>
-    <w:p>
-      <w:r>
-        <w:t>Nội dung văn bản…</w:t>
-      </w:r>
-      <w:r>
-        <w:t>.</w:t>
-      </w:r>
-    </w:p>
-    <w:p>
-      <w:pPr>
-        <w:pStyle w:val="Heading3"/>
-      </w:pPr>
-      <w:bookmarkStart w:id="39" w:name="_Toc98339747"/>
-      <w:r>
-        <w:t>M</w:t>
-      </w:r>
-      <w:r>
-        <w:t>ục 2.1.1</w:t>
-      </w:r>
-      <w:bookmarkEnd w:id="39"/>
-    </w:p>
-    <w:p>
-      <w:pPr>
-        <w:pStyle w:val="Heading3"/>
-      </w:pPr>
-      <w:bookmarkStart w:id="40" w:name="_Toc98339748"/>
-      <w:r>
-        <w:t>Mục 2.1.2</w:t>
+      <w:bookmarkStart w:id="40" w:name="_Toc98339749"/>
+      <w:r>
+        <w:t>Mục 2.2</w:t>
       </w:r>
       <w:bookmarkEnd w:id="40"/>
     </w:p>
     <w:p>
       <w:pPr>
-        <w:pStyle w:val="Heading2"/>
-      </w:pPr>
-      <w:bookmarkStart w:id="41" w:name="_Toc98339749"/>
-      <w:r>
-        <w:t>Mục 2.2</w:t>
-      </w:r>
-      <w:bookmarkEnd w:id="41"/>
-    </w:p>
-    <w:p>
-      <w:pPr>
         <w:pStyle w:val="Heading1"/>
       </w:pPr>
       <w:r>
         <w:br w:type="page"/>
       </w:r>
-      <w:bookmarkStart w:id="42" w:name="_Toc98339750"/>
+      <w:bookmarkStart w:id="41" w:name="_Toc98339750"/>
       <w:r>
         <w:lastRenderedPageBreak/>
         <w:t xml:space="preserve">TRIỂN KHAI </w:t>
@@ -5251,53 +5211,53 @@
       <w:r>
         <w:t>…</w:t>
       </w:r>
+      <w:bookmarkEnd w:id="41"/>
+    </w:p>
+    <w:p>
+      <w:pPr>
+        <w:pStyle w:val="Heading2"/>
+      </w:pPr>
+      <w:bookmarkStart w:id="42" w:name="_Toc98339751"/>
+      <w:r>
+        <w:t>Mục 3.1</w:t>
+      </w:r>
       <w:bookmarkEnd w:id="42"/>
+      <w:r>
+        <w:t xml:space="preserve"> </w:t>
+      </w:r>
+    </w:p>
+    <w:p>
+      <w:pPr>
+        <w:pStyle w:val="Heading3"/>
+      </w:pPr>
+      <w:bookmarkStart w:id="43" w:name="_Toc98339752"/>
+      <w:r>
+        <w:t>Mục 3.1.1</w:t>
+      </w:r>
+      <w:bookmarkEnd w:id="43"/>
+    </w:p>
+    <w:p>
+      <w:pPr>
+        <w:pStyle w:val="Heading3"/>
+      </w:pPr>
+      <w:bookmarkStart w:id="44" w:name="_Toc98339753"/>
+      <w:r>
+        <w:t>Mục 3.1.2</w:t>
+      </w:r>
+      <w:bookmarkEnd w:id="44"/>
+      <w:r>
+        <w:t xml:space="preserve"> </w:t>
+      </w:r>
     </w:p>
     <w:p>
       <w:pPr>
         <w:pStyle w:val="Heading2"/>
       </w:pPr>
-      <w:bookmarkStart w:id="43" w:name="_Toc98339751"/>
-      <w:r>
-        <w:t>Mục 3.1</w:t>
-      </w:r>
-      <w:bookmarkEnd w:id="43"/>
-      <w:r>
-        <w:t xml:space="preserve"> </w:t>
-      </w:r>
-    </w:p>
-    <w:p>
-      <w:pPr>
-        <w:pStyle w:val="Heading3"/>
-      </w:pPr>
-      <w:bookmarkStart w:id="44" w:name="_Toc98339752"/>
-      <w:r>
-        <w:t>Mục 3.1.1</w:t>
-      </w:r>
-      <w:bookmarkEnd w:id="44"/>
-    </w:p>
-    <w:p>
-      <w:pPr>
-        <w:pStyle w:val="Heading3"/>
-      </w:pPr>
-      <w:bookmarkStart w:id="45" w:name="_Toc98339753"/>
-      <w:r>
-        <w:t>Mục 3.1.2</w:t>
+      <w:bookmarkStart w:id="45" w:name="_Toc98339754"/>
+      <w:r>
+        <w:t>Mục 3.2</w:t>
       </w:r>
       <w:bookmarkEnd w:id="45"/>
-      <w:r>
-        <w:t xml:space="preserve"> </w:t>
-      </w:r>
-    </w:p>
-    <w:p>
-      <w:pPr>
-        <w:pStyle w:val="Heading2"/>
-      </w:pPr>
-      <w:bookmarkStart w:id="46" w:name="_Toc98339754"/>
-      <w:r>
-        <w:t>Mục 3.2</w:t>
-      </w:r>
-      <w:bookmarkEnd w:id="46"/>
       <w:r>
         <w:t xml:space="preserve"> </w:t>
       </w:r>
@@ -5326,38 +5286,38 @@
       <w:pPr>
         <w:pStyle w:val="Heading1"/>
       </w:pPr>
-      <w:bookmarkStart w:id="47" w:name="_Toc98339755"/>
+      <w:bookmarkStart w:id="46" w:name="_Toc98339755"/>
       <w:r>
         <w:lastRenderedPageBreak/>
         <w:t>KẾT QUẢ</w:t>
       </w:r>
+      <w:bookmarkEnd w:id="46"/>
+      <w:r>
+        <w:t xml:space="preserve"> </w:t>
+      </w:r>
+    </w:p>
+    <w:p>
+      <w:pPr>
+        <w:pStyle w:val="Heading2"/>
+      </w:pPr>
+      <w:bookmarkStart w:id="47" w:name="_Toc98339756"/>
+      <w:r>
+        <w:t>M</w:t>
+      </w:r>
+      <w:r>
+        <w:t>ục 4.1…</w:t>
+      </w:r>
       <w:bookmarkEnd w:id="47"/>
-      <w:r>
-        <w:t xml:space="preserve"> </w:t>
-      </w:r>
     </w:p>
     <w:p>
       <w:pPr>
         <w:pStyle w:val="Heading2"/>
       </w:pPr>
-      <w:bookmarkStart w:id="48" w:name="_Toc98339756"/>
-      <w:r>
-        <w:t>M</w:t>
-      </w:r>
-      <w:r>
-        <w:t>ục 4.1…</w:t>
+      <w:bookmarkStart w:id="48" w:name="_Toc98339757"/>
+      <w:r>
+        <w:t>Mục 4.2…</w:t>
       </w:r>
       <w:bookmarkEnd w:id="48"/>
-    </w:p>
-    <w:p>
-      <w:pPr>
-        <w:pStyle w:val="Heading2"/>
-      </w:pPr>
-      <w:bookmarkStart w:id="49" w:name="_Toc98339757"/>
-      <w:r>
-        <w:t>Mục 4.2…</w:t>
-      </w:r>
-      <w:bookmarkEnd w:id="49"/>
     </w:p>
     <w:p/>
     <w:p>
@@ -5415,61 +5375,35 @@
         <w:pStyle w:val="Caption"/>
         <w:jc w:val="left"/>
       </w:pPr>
-      <w:bookmarkStart w:id="50" w:name="_Ref53916001"/>
-      <w:bookmarkStart w:id="51" w:name="_Toc74235471"/>
+      <w:bookmarkStart w:id="49" w:name="_Ref53916001"/>
+      <w:bookmarkStart w:id="50" w:name="_Toc74235471"/>
       <w:r>
         <w:t xml:space="preserve">Bảng </w:t>
       </w:r>
-      <w:r>
-        <w:fldChar w:fldCharType="begin"/>
-      </w:r>
-      <w:r>
-        <w:instrText xml:space="preserve"> STYLEREF 1 \s </w:instrText>
-      </w:r>
-      <w:r>
-        <w:fldChar w:fldCharType="separate"/>
-      </w:r>
-      <w:r>
-        <w:rPr>
-          <w:noProof/>
-        </w:rPr>
-        <w:t>4</w:t>
-      </w:r>
-      <w:r>
-        <w:rPr>
-          <w:noProof/>
-        </w:rPr>
-        <w:fldChar w:fldCharType="end"/>
-      </w:r>
+      <w:fldSimple w:instr=" STYLEREF 1 \s ">
+        <w:r>
+          <w:rPr>
+            <w:noProof/>
+          </w:rPr>
+          <w:t>4</w:t>
+        </w:r>
+      </w:fldSimple>
       <w:r>
         <w:t>.</w:t>
       </w:r>
-      <w:r>
-        <w:fldChar w:fldCharType="begin"/>
-      </w:r>
-      <w:r>
-        <w:instrText xml:space="preserve"> SEQ Bảng \* ARABIC \s 1 </w:instrText>
-      </w:r>
-      <w:r>
-        <w:fldChar w:fldCharType="separate"/>
-      </w:r>
-      <w:r>
-        <w:rPr>
-          <w:noProof/>
-        </w:rPr>
-        <w:t>1</w:t>
-      </w:r>
-      <w:r>
-        <w:rPr>
-          <w:noProof/>
-        </w:rPr>
-        <w:fldChar w:fldCharType="end"/>
+      <w:fldSimple w:instr=" SEQ Bảng \* ARABIC \s 1 ">
+        <w:r>
+          <w:rPr>
+            <w:noProof/>
+          </w:rPr>
+          <w:t>1</w:t>
+        </w:r>
+      </w:fldSimple>
+      <w:bookmarkEnd w:id="49"/>
+      <w:r>
+        <w:t xml:space="preserve"> Kiến trúc</w:t>
       </w:r>
       <w:bookmarkEnd w:id="50"/>
-      <w:r>
-        <w:t xml:space="preserve"> Kiến trúc</w:t>
-      </w:r>
-      <w:bookmarkEnd w:id="51"/>
       <w:r>
         <w:t xml:space="preserve"> </w:t>
       </w:r>
@@ -5729,70 +5663,44 @@
       <w:pPr>
         <w:pStyle w:val="Caption"/>
       </w:pPr>
-      <w:bookmarkStart w:id="52" w:name="_Ref53916295"/>
-      <w:bookmarkStart w:id="53" w:name="_Toc98336121"/>
+      <w:bookmarkStart w:id="51" w:name="_Ref53916295"/>
+      <w:bookmarkStart w:id="52" w:name="_Toc98336121"/>
       <w:r>
         <w:t xml:space="preserve">Hình </w:t>
       </w:r>
-      <w:r>
-        <w:fldChar w:fldCharType="begin"/>
-      </w:r>
-      <w:r>
-        <w:instrText xml:space="preserve"> STYLEREF 1 \s </w:instrText>
-      </w:r>
-      <w:r>
-        <w:fldChar w:fldCharType="separate"/>
-      </w:r>
-      <w:r>
-        <w:rPr>
-          <w:noProof/>
-        </w:rPr>
-        <w:t>4</w:t>
-      </w:r>
-      <w:r>
-        <w:rPr>
-          <w:noProof/>
-        </w:rPr>
-        <w:fldChar w:fldCharType="end"/>
-      </w:r>
+      <w:fldSimple w:instr=" STYLEREF 1 \s ">
+        <w:r>
+          <w:rPr>
+            <w:noProof/>
+          </w:rPr>
+          <w:t>4</w:t>
+        </w:r>
+      </w:fldSimple>
       <w:r>
         <w:t>.</w:t>
       </w:r>
-      <w:r>
-        <w:fldChar w:fldCharType="begin"/>
-      </w:r>
-      <w:r>
-        <w:instrText xml:space="preserve"> SEQ Hình \* ARABIC \s 1 </w:instrText>
-      </w:r>
-      <w:r>
-        <w:fldChar w:fldCharType="separate"/>
-      </w:r>
-      <w:r>
-        <w:rPr>
-          <w:noProof/>
-        </w:rPr>
-        <w:t>1</w:t>
-      </w:r>
-      <w:r>
-        <w:rPr>
-          <w:noProof/>
-        </w:rPr>
-        <w:fldChar w:fldCharType="end"/>
+      <w:fldSimple w:instr=" SEQ Hình \* ARABIC \s 1 ">
+        <w:r>
+          <w:rPr>
+            <w:noProof/>
+          </w:rPr>
+          <w:t>1</w:t>
+        </w:r>
+      </w:fldSimple>
+      <w:bookmarkEnd w:id="51"/>
+      <w:r>
+        <w:t xml:space="preserve"> </w:t>
+      </w:r>
+      <w:r>
+        <w:t>Kiến trúc</w:t>
+      </w:r>
+      <w:r>
+        <w:t xml:space="preserve"> của mô hình</w:t>
       </w:r>
       <w:bookmarkEnd w:id="52"/>
-      <w:r>
-        <w:t xml:space="preserve"> </w:t>
-      </w:r>
-      <w:r>
-        <w:t>Kiến trúc</w:t>
-      </w:r>
-      <w:r>
-        <w:t xml:space="preserve"> của mô hình</w:t>
-      </w:r>
-      <w:bookmarkEnd w:id="53"/>
-    </w:p>
-    <w:p>
-      <w:bookmarkStart w:id="54" w:name="_Toc342760222"/>
+    </w:p>
+    <w:p>
+      <w:bookmarkStart w:id="53" w:name="_Toc342760222"/>
       <w:bookmarkEnd w:id="2"/>
       <w:bookmarkEnd w:id="3"/>
       <w:bookmarkEnd w:id="4"/>
@@ -5809,16 +5717,16 @@
           <w:numId w:val="0"/>
         </w:numPr>
       </w:pPr>
-      <w:bookmarkStart w:id="55" w:name="_Toc98339758"/>
+      <w:bookmarkStart w:id="54" w:name="_Toc98339758"/>
       <w:r>
         <w:lastRenderedPageBreak/>
         <w:t>KẾT LUẬN VÀ HƯỚNG PHÁT TRIỂN</w:t>
       </w:r>
-      <w:bookmarkEnd w:id="55"/>
-    </w:p>
-    <w:p>
-      <w:bookmarkStart w:id="56" w:name="OLE_LINK15"/>
-      <w:bookmarkStart w:id="57" w:name="OLE_LINK16"/>
+      <w:bookmarkEnd w:id="54"/>
+    </w:p>
+    <w:p>
+      <w:bookmarkStart w:id="55" w:name="OLE_LINK15"/>
+      <w:bookmarkStart w:id="56" w:name="OLE_LINK16"/>
       <w:r>
         <w:t xml:space="preserve">Đề tài đã thực hiện được </w:t>
       </w:r>
@@ -5826,8 +5734,8 @@
         <w:t>…</w:t>
       </w:r>
     </w:p>
+    <w:bookmarkEnd w:id="55"/>
     <w:bookmarkEnd w:id="56"/>
-    <w:bookmarkEnd w:id="57"/>
     <w:p>
       <w:pPr>
         <w:spacing w:before="0" w:line="240" w:lineRule="auto"/>
@@ -5853,13 +5761,13 @@
           <w:numId w:val="0"/>
         </w:numPr>
       </w:pPr>
-      <w:bookmarkStart w:id="58" w:name="_Toc98339759"/>
+      <w:bookmarkStart w:id="57" w:name="_Toc98339759"/>
       <w:r>
         <w:lastRenderedPageBreak/>
         <w:t>TÀI LIỆU THAM KHẢO</w:t>
       </w:r>
-      <w:bookmarkEnd w:id="54"/>
-      <w:bookmarkEnd w:id="58"/>
+      <w:bookmarkEnd w:id="53"/>
+      <w:bookmarkEnd w:id="57"/>
     </w:p>
     <w:p>
       <w:pPr>
@@ -5950,12 +5858,12 @@
           <w:numId w:val="0"/>
         </w:numPr>
       </w:pPr>
-      <w:bookmarkStart w:id="59" w:name="_Toc98339760"/>
+      <w:bookmarkStart w:id="58" w:name="_Toc98339760"/>
       <w:r>
         <w:lastRenderedPageBreak/>
         <w:t>PHỤ LỤC</w:t>
       </w:r>
-      <w:bookmarkEnd w:id="59"/>
+      <w:bookmarkEnd w:id="58"/>
     </w:p>
     <w:p>
       <w:pPr>
@@ -6042,7 +5950,7 @@
 </file>
 
 <file path=word/endnotes.xml><?xml version="1.0" encoding="utf-8"?>
-<w:endnotes xmlns:wpc="http://schemas.microsoft.com/office/word/2010/wordprocessingCanvas" xmlns:cx="http://schemas.microsoft.com/office/drawing/2014/chartex" xmlns:cx1="http://schemas.microsoft.com/office/drawing/2015/9/8/chartex" xmlns:cx2="http://schemas.microsoft.com/office/drawing/2015/10/21/chartex" xmlns:cx3="http://schemas.microsoft.com/office/drawing/2016/5/9/chartex" xmlns:cx4="http://schemas.microsoft.com/office/drawing/2016/5/10/chartex" xmlns:cx5="http://schemas.microsoft.com/office/drawing/2016/5/11/chartex" xmlns:cx6="http://schemas.microsoft.com/office/drawing/2016/5/12/chartex" xmlns:cx7="http://schemas.microsoft.com/office/drawing/2016/5/13/chartex" xmlns:cx8="http://schemas.microsoft.com/office/drawing/2016/5/14/chartex" xmlns:mc="http://schemas.openxmlformats.org/markup-compatibility/2006" xmlns:aink="http://schemas.microsoft.com/office/drawing/2016/ink" xmlns:am3d="http://schemas.microsoft.com/office/drawing/2017/model3d" xmlns:o="urn:schemas-microsoft-com:office:office" xmlns:r="http://schemas.openxmlformats.org/officeDocument/2006/relationships" xmlns:m="http://schemas.openxmlformats.org/officeDocument/2006/math" xmlns:v="urn:schemas-microsoft-com:vml" xmlns:wp14="http://schemas.microsoft.com/office/word/2010/wordprocessingDrawing" xmlns:wp="http://schemas.openxmlformats.org/drawingml/2006/wordprocessingDrawing" xmlns:w10="urn:schemas-microsoft-com:office:word" xmlns:w="http://schemas.openxmlformats.org/wordprocessingml/2006/main" xmlns:w14="http://schemas.microsoft.com/office/word/2010/wordml" xmlns:w15="http://schemas.microsoft.com/office/word/2012/wordml" xmlns:w16cid="http://schemas.microsoft.com/office/word/2016/wordml/cid" xmlns:w16se="http://schemas.microsoft.com/office/word/2015/wordml/symex" xmlns:wpg="http://schemas.microsoft.com/office/word/2010/wordprocessingGroup" xmlns:wpi="http://schemas.microsoft.com/office/word/2010/wordprocessingInk" xmlns:wne="http://schemas.microsoft.com/office/word/2006/wordml" xmlns:wps="http://schemas.microsoft.com/office/word/2010/wordprocessingShape" mc:Ignorable="w14 w15 w16se w16cid wp14">
+<w:endnotes xmlns:wpc="http://schemas.microsoft.com/office/word/2010/wordprocessingCanvas" xmlns:cx="http://schemas.microsoft.com/office/drawing/2014/chartex" xmlns:cx1="http://schemas.microsoft.com/office/drawing/2015/9/8/chartex" xmlns:cx2="http://schemas.microsoft.com/office/drawing/2015/10/21/chartex" xmlns:cx3="http://schemas.microsoft.com/office/drawing/2016/5/9/chartex" xmlns:cx4="http://schemas.microsoft.com/office/drawing/2016/5/10/chartex" xmlns:cx5="http://schemas.microsoft.com/office/drawing/2016/5/11/chartex" xmlns:cx6="http://schemas.microsoft.com/office/drawing/2016/5/12/chartex" xmlns:cx7="http://schemas.microsoft.com/office/drawing/2016/5/13/chartex" xmlns:cx8="http://schemas.microsoft.com/office/drawing/2016/5/14/chartex" xmlns:mc="http://schemas.openxmlformats.org/markup-compatibility/2006" xmlns:aink="http://schemas.microsoft.com/office/drawing/2016/ink" xmlns:am3d="http://schemas.microsoft.com/office/drawing/2017/model3d" xmlns:o="urn:schemas-microsoft-com:office:office" xmlns:oel="http://schemas.microsoft.com/office/2019/extlst" xmlns:r="http://schemas.openxmlformats.org/officeDocument/2006/relationships" xmlns:m="http://schemas.openxmlformats.org/officeDocument/2006/math" xmlns:v="urn:schemas-microsoft-com:vml" xmlns:wp14="http://schemas.microsoft.com/office/word/2010/wordprocessingDrawing" xmlns:wp="http://schemas.openxmlformats.org/drawingml/2006/wordprocessingDrawing" xmlns:w10="urn:schemas-microsoft-com:office:word" xmlns:w="http://schemas.openxmlformats.org/wordprocessingml/2006/main" xmlns:w14="http://schemas.microsoft.com/office/word/2010/wordml" xmlns:w15="http://schemas.microsoft.com/office/word/2012/wordml" xmlns:w16cex="http://schemas.microsoft.com/office/word/2018/wordml/cex" xmlns:w16cid="http://schemas.microsoft.com/office/word/2016/wordml/cid" xmlns:w16="http://schemas.microsoft.com/office/word/2018/wordml" xmlns:w16sdtdh="http://schemas.microsoft.com/office/word/2020/wordml/sdtdatahash" xmlns:w16se="http://schemas.microsoft.com/office/word/2015/wordml/symex" xmlns:wpg="http://schemas.microsoft.com/office/word/2010/wordprocessingGroup" xmlns:wpi="http://schemas.microsoft.com/office/word/2010/wordprocessingInk" xmlns:wne="http://schemas.microsoft.com/office/word/2006/wordml" xmlns:wps="http://schemas.microsoft.com/office/word/2010/wordprocessingShape" mc:Ignorable="w14 w15 w16se w16cid w16 w16cex w16sdtdh wp14">
   <w:endnote w:type="separator" w:id="-1">
     <w:p>
       <w:r>
@@ -6067,7 +5975,7 @@
 </file>
 
 <file path=word/footer1.xml><?xml version="1.0" encoding="utf-8"?>
-<w:ftr xmlns:wpc="http://schemas.microsoft.com/office/word/2010/wordprocessingCanvas" xmlns:cx="http://schemas.microsoft.com/office/drawing/2014/chartex" xmlns:cx1="http://schemas.microsoft.com/office/drawing/2015/9/8/chartex" xmlns:cx2="http://schemas.microsoft.com/office/drawing/2015/10/21/chartex" xmlns:cx3="http://schemas.microsoft.com/office/drawing/2016/5/9/chartex" xmlns:cx4="http://schemas.microsoft.com/office/drawing/2016/5/10/chartex" xmlns:cx5="http://schemas.microsoft.com/office/drawing/2016/5/11/chartex" xmlns:cx6="http://schemas.microsoft.com/office/drawing/2016/5/12/chartex" xmlns:cx7="http://schemas.microsoft.com/office/drawing/2016/5/13/chartex" xmlns:cx8="http://schemas.microsoft.com/office/drawing/2016/5/14/chartex" xmlns:mc="http://schemas.openxmlformats.org/markup-compatibility/2006" xmlns:aink="http://schemas.microsoft.com/office/drawing/2016/ink" xmlns:am3d="http://schemas.microsoft.com/office/drawing/2017/model3d" xmlns:o="urn:schemas-microsoft-com:office:office" xmlns:r="http://schemas.openxmlformats.org/officeDocument/2006/relationships" xmlns:m="http://schemas.openxmlformats.org/officeDocument/2006/math" xmlns:v="urn:schemas-microsoft-com:vml" xmlns:wp14="http://schemas.microsoft.com/office/word/2010/wordprocessingDrawing" xmlns:wp="http://schemas.openxmlformats.org/drawingml/2006/wordprocessingDrawing" xmlns:w10="urn:schemas-microsoft-com:office:word" xmlns:w="http://schemas.openxmlformats.org/wordprocessingml/2006/main" xmlns:w14="http://schemas.microsoft.com/office/word/2010/wordml" xmlns:w15="http://schemas.microsoft.com/office/word/2012/wordml" xmlns:w16cid="http://schemas.microsoft.com/office/word/2016/wordml/cid" xmlns:w16se="http://schemas.microsoft.com/office/word/2015/wordml/symex" xmlns:wpg="http://schemas.microsoft.com/office/word/2010/wordprocessingGroup" xmlns:wpi="http://schemas.microsoft.com/office/word/2010/wordprocessingInk" xmlns:wne="http://schemas.microsoft.com/office/word/2006/wordml" xmlns:wps="http://schemas.microsoft.com/office/word/2010/wordprocessingShape" mc:Ignorable="w14 w15 w16se w16cid wp14">
+<w:ftr xmlns:wpc="http://schemas.microsoft.com/office/word/2010/wordprocessingCanvas" xmlns:cx="http://schemas.microsoft.com/office/drawing/2014/chartex" xmlns:cx1="http://schemas.microsoft.com/office/drawing/2015/9/8/chartex" xmlns:cx2="http://schemas.microsoft.com/office/drawing/2015/10/21/chartex" xmlns:cx3="http://schemas.microsoft.com/office/drawing/2016/5/9/chartex" xmlns:cx4="http://schemas.microsoft.com/office/drawing/2016/5/10/chartex" xmlns:cx5="http://schemas.microsoft.com/office/drawing/2016/5/11/chartex" xmlns:cx6="http://schemas.microsoft.com/office/drawing/2016/5/12/chartex" xmlns:cx7="http://schemas.microsoft.com/office/drawing/2016/5/13/chartex" xmlns:cx8="http://schemas.microsoft.com/office/drawing/2016/5/14/chartex" xmlns:mc="http://schemas.openxmlformats.org/markup-compatibility/2006" xmlns:aink="http://schemas.microsoft.com/office/drawing/2016/ink" xmlns:am3d="http://schemas.microsoft.com/office/drawing/2017/model3d" xmlns:o="urn:schemas-microsoft-com:office:office" xmlns:oel="http://schemas.microsoft.com/office/2019/extlst" xmlns:r="http://schemas.openxmlformats.org/officeDocument/2006/relationships" xmlns:m="http://schemas.openxmlformats.org/officeDocument/2006/math" xmlns:v="urn:schemas-microsoft-com:vml" xmlns:wp14="http://schemas.microsoft.com/office/word/2010/wordprocessingDrawing" xmlns:wp="http://schemas.openxmlformats.org/drawingml/2006/wordprocessingDrawing" xmlns:w10="urn:schemas-microsoft-com:office:word" xmlns:w="http://schemas.openxmlformats.org/wordprocessingml/2006/main" xmlns:w14="http://schemas.microsoft.com/office/word/2010/wordml" xmlns:w15="http://schemas.microsoft.com/office/word/2012/wordml" xmlns:w16cex="http://schemas.microsoft.com/office/word/2018/wordml/cex" xmlns:w16cid="http://schemas.microsoft.com/office/word/2016/wordml/cid" xmlns:w16="http://schemas.microsoft.com/office/word/2018/wordml" xmlns:w16sdtdh="http://schemas.microsoft.com/office/word/2020/wordml/sdtdatahash" xmlns:w16se="http://schemas.microsoft.com/office/word/2015/wordml/symex" xmlns:wpg="http://schemas.microsoft.com/office/word/2010/wordprocessingGroup" xmlns:wpi="http://schemas.microsoft.com/office/word/2010/wordprocessingInk" xmlns:wne="http://schemas.microsoft.com/office/word/2006/wordml" xmlns:wps="http://schemas.microsoft.com/office/word/2010/wordprocessingShape" mc:Ignorable="w14 w15 w16se w16cid w16 w16cex w16sdtdh wp14">
   <w:p>
     <w:pPr>
       <w:pStyle w:val="Footer"/>
@@ -6081,7 +5989,7 @@
 </file>
 
 <file path=word/footer2.xml><?xml version="1.0" encoding="utf-8"?>
-<w:ftr xmlns:wpc="http://schemas.microsoft.com/office/word/2010/wordprocessingCanvas" xmlns:cx="http://schemas.microsoft.com/office/drawing/2014/chartex" xmlns:cx1="http://schemas.microsoft.com/office/drawing/2015/9/8/chartex" xmlns:cx2="http://schemas.microsoft.com/office/drawing/2015/10/21/chartex" xmlns:cx3="http://schemas.microsoft.com/office/drawing/2016/5/9/chartex" xmlns:cx4="http://schemas.microsoft.com/office/drawing/2016/5/10/chartex" xmlns:cx5="http://schemas.microsoft.com/office/drawing/2016/5/11/chartex" xmlns:cx6="http://schemas.microsoft.com/office/drawing/2016/5/12/chartex" xmlns:cx7="http://schemas.microsoft.com/office/drawing/2016/5/13/chartex" xmlns:cx8="http://schemas.microsoft.com/office/drawing/2016/5/14/chartex" xmlns:mc="http://schemas.openxmlformats.org/markup-compatibility/2006" xmlns:aink="http://schemas.microsoft.com/office/drawing/2016/ink" xmlns:am3d="http://schemas.microsoft.com/office/drawing/2017/model3d" xmlns:o="urn:schemas-microsoft-com:office:office" xmlns:r="http://schemas.openxmlformats.org/officeDocument/2006/relationships" xmlns:m="http://schemas.openxmlformats.org/officeDocument/2006/math" xmlns:v="urn:schemas-microsoft-com:vml" xmlns:wp14="http://schemas.microsoft.com/office/word/2010/wordprocessingDrawing" xmlns:wp="http://schemas.openxmlformats.org/drawingml/2006/wordprocessingDrawing" xmlns:w10="urn:schemas-microsoft-com:office:word" xmlns:w="http://schemas.openxmlformats.org/wordprocessingml/2006/main" xmlns:w14="http://schemas.microsoft.com/office/word/2010/wordml" xmlns:w15="http://schemas.microsoft.com/office/word/2012/wordml" xmlns:w16cid="http://schemas.microsoft.com/office/word/2016/wordml/cid" xmlns:w16se="http://schemas.microsoft.com/office/word/2015/wordml/symex" xmlns:wpg="http://schemas.microsoft.com/office/word/2010/wordprocessingGroup" xmlns:wpi="http://schemas.microsoft.com/office/word/2010/wordprocessingInk" xmlns:wne="http://schemas.microsoft.com/office/word/2006/wordml" xmlns:wps="http://schemas.microsoft.com/office/word/2010/wordprocessingShape" mc:Ignorable="w14 w15 w16se w16cid wp14">
+<w:ftr xmlns:wpc="http://schemas.microsoft.com/office/word/2010/wordprocessingCanvas" xmlns:cx="http://schemas.microsoft.com/office/drawing/2014/chartex" xmlns:cx1="http://schemas.microsoft.com/office/drawing/2015/9/8/chartex" xmlns:cx2="http://schemas.microsoft.com/office/drawing/2015/10/21/chartex" xmlns:cx3="http://schemas.microsoft.com/office/drawing/2016/5/9/chartex" xmlns:cx4="http://schemas.microsoft.com/office/drawing/2016/5/10/chartex" xmlns:cx5="http://schemas.microsoft.com/office/drawing/2016/5/11/chartex" xmlns:cx6="http://schemas.microsoft.com/office/drawing/2016/5/12/chartex" xmlns:cx7="http://schemas.microsoft.com/office/drawing/2016/5/13/chartex" xmlns:cx8="http://schemas.microsoft.com/office/drawing/2016/5/14/chartex" xmlns:mc="http://schemas.openxmlformats.org/markup-compatibility/2006" xmlns:aink="http://schemas.microsoft.com/office/drawing/2016/ink" xmlns:am3d="http://schemas.microsoft.com/office/drawing/2017/model3d" xmlns:o="urn:schemas-microsoft-com:office:office" xmlns:oel="http://schemas.microsoft.com/office/2019/extlst" xmlns:r="http://schemas.openxmlformats.org/officeDocument/2006/relationships" xmlns:m="http://schemas.openxmlformats.org/officeDocument/2006/math" xmlns:v="urn:schemas-microsoft-com:vml" xmlns:wp14="http://schemas.microsoft.com/office/word/2010/wordprocessingDrawing" xmlns:wp="http://schemas.openxmlformats.org/drawingml/2006/wordprocessingDrawing" xmlns:w10="urn:schemas-microsoft-com:office:word" xmlns:w="http://schemas.openxmlformats.org/wordprocessingml/2006/main" xmlns:w14="http://schemas.microsoft.com/office/word/2010/wordml" xmlns:w15="http://schemas.microsoft.com/office/word/2012/wordml" xmlns:w16cex="http://schemas.microsoft.com/office/word/2018/wordml/cex" xmlns:w16cid="http://schemas.microsoft.com/office/word/2016/wordml/cid" xmlns:w16="http://schemas.microsoft.com/office/word/2018/wordml" xmlns:w16sdtdh="http://schemas.microsoft.com/office/word/2020/wordml/sdtdatahash" xmlns:w16se="http://schemas.microsoft.com/office/word/2015/wordml/symex" xmlns:wpg="http://schemas.microsoft.com/office/word/2010/wordprocessingGroup" xmlns:wpi="http://schemas.microsoft.com/office/word/2010/wordprocessingInk" xmlns:wne="http://schemas.microsoft.com/office/word/2006/wordml" xmlns:wps="http://schemas.microsoft.com/office/word/2010/wordprocessingShape" mc:Ignorable="w14 w15 w16se w16cid w16 w16cex w16sdtdh wp14">
   <w:sdt>
     <w:sdtPr>
       <w:id w:val="2028130989"/>
@@ -6129,7 +6037,7 @@
 </file>
 
 <file path=word/footnotes.xml><?xml version="1.0" encoding="utf-8"?>
-<w:footnotes xmlns:wpc="http://schemas.microsoft.com/office/word/2010/wordprocessingCanvas" xmlns:cx="http://schemas.microsoft.com/office/drawing/2014/chartex" xmlns:cx1="http://schemas.microsoft.com/office/drawing/2015/9/8/chartex" xmlns:cx2="http://schemas.microsoft.com/office/drawing/2015/10/21/chartex" xmlns:cx3="http://schemas.microsoft.com/office/drawing/2016/5/9/chartex" xmlns:cx4="http://schemas.microsoft.com/office/drawing/2016/5/10/chartex" xmlns:cx5="http://schemas.microsoft.com/office/drawing/2016/5/11/chartex" xmlns:cx6="http://schemas.microsoft.com/office/drawing/2016/5/12/chartex" xmlns:cx7="http://schemas.microsoft.com/office/drawing/2016/5/13/chartex" xmlns:cx8="http://schemas.microsoft.com/office/drawing/2016/5/14/chartex" xmlns:mc="http://schemas.openxmlformats.org/markup-compatibility/2006" xmlns:aink="http://schemas.microsoft.com/office/drawing/2016/ink" xmlns:am3d="http://schemas.microsoft.com/office/drawing/2017/model3d" xmlns:o="urn:schemas-microsoft-com:office:office" xmlns:r="http://schemas.openxmlformats.org/officeDocument/2006/relationships" xmlns:m="http://schemas.openxmlformats.org/officeDocument/2006/math" xmlns:v="urn:schemas-microsoft-com:vml" xmlns:wp14="http://schemas.microsoft.com/office/word/2010/wordprocessingDrawing" xmlns:wp="http://schemas.openxmlformats.org/drawingml/2006/wordprocessingDrawing" xmlns:w10="urn:schemas-microsoft-com:office:word" xmlns:w="http://schemas.openxmlformats.org/wordprocessingml/2006/main" xmlns:w14="http://schemas.microsoft.com/office/word/2010/wordml" xmlns:w15="http://schemas.microsoft.com/office/word/2012/wordml" xmlns:w16cid="http://schemas.microsoft.com/office/word/2016/wordml/cid" xmlns:w16se="http://schemas.microsoft.com/office/word/2015/wordml/symex" xmlns:wpg="http://schemas.microsoft.com/office/word/2010/wordprocessingGroup" xmlns:wpi="http://schemas.microsoft.com/office/word/2010/wordprocessingInk" xmlns:wne="http://schemas.microsoft.com/office/word/2006/wordml" xmlns:wps="http://schemas.microsoft.com/office/word/2010/wordprocessingShape" mc:Ignorable="w14 w15 w16se w16cid wp14">
+<w:footnotes xmlns:wpc="http://schemas.microsoft.com/office/word/2010/wordprocessingCanvas" xmlns:cx="http://schemas.microsoft.com/office/drawing/2014/chartex" xmlns:cx1="http://schemas.microsoft.com/office/drawing/2015/9/8/chartex" xmlns:cx2="http://schemas.microsoft.com/office/drawing/2015/10/21/chartex" xmlns:cx3="http://schemas.microsoft.com/office/drawing/2016/5/9/chartex" xmlns:cx4="http://schemas.microsoft.com/office/drawing/2016/5/10/chartex" xmlns:cx5="http://schemas.microsoft.com/office/drawing/2016/5/11/chartex" xmlns:cx6="http://schemas.microsoft.com/office/drawing/2016/5/12/chartex" xmlns:cx7="http://schemas.microsoft.com/office/drawing/2016/5/13/chartex" xmlns:cx8="http://schemas.microsoft.com/office/drawing/2016/5/14/chartex" xmlns:mc="http://schemas.openxmlformats.org/markup-compatibility/2006" xmlns:aink="http://schemas.microsoft.com/office/drawing/2016/ink" xmlns:am3d="http://schemas.microsoft.com/office/drawing/2017/model3d" xmlns:o="urn:schemas-microsoft-com:office:office" xmlns:oel="http://schemas.microsoft.com/office/2019/extlst" xmlns:r="http://schemas.openxmlformats.org/officeDocument/2006/relationships" xmlns:m="http://schemas.openxmlformats.org/officeDocument/2006/math" xmlns:v="urn:schemas-microsoft-com:vml" xmlns:wp14="http://schemas.microsoft.com/office/word/2010/wordprocessingDrawing" xmlns:wp="http://schemas.openxmlformats.org/drawingml/2006/wordprocessingDrawing" xmlns:w10="urn:schemas-microsoft-com:office:word" xmlns:w="http://schemas.openxmlformats.org/wordprocessingml/2006/main" xmlns:w14="http://schemas.microsoft.com/office/word/2010/wordml" xmlns:w15="http://schemas.microsoft.com/office/word/2012/wordml" xmlns:w16cex="http://schemas.microsoft.com/office/word/2018/wordml/cex" xmlns:w16cid="http://schemas.microsoft.com/office/word/2016/wordml/cid" xmlns:w16="http://schemas.microsoft.com/office/word/2018/wordml" xmlns:w16sdtdh="http://schemas.microsoft.com/office/word/2020/wordml/sdtdatahash" xmlns:w16se="http://schemas.microsoft.com/office/word/2015/wordml/symex" xmlns:wpg="http://schemas.microsoft.com/office/word/2010/wordprocessingGroup" xmlns:wpi="http://schemas.microsoft.com/office/word/2010/wordprocessingInk" xmlns:wne="http://schemas.microsoft.com/office/word/2006/wordml" xmlns:wps="http://schemas.microsoft.com/office/word/2010/wordprocessingShape" mc:Ignorable="w14 w15 w16se w16cid w16 w16cex w16sdtdh wp14">
   <w:footnote w:type="separator" w:id="-1">
     <w:p>
       <w:r>
@@ -6151,7 +6059,7 @@
 </file>
 
 <file path=word/header1.xml><?xml version="1.0" encoding="utf-8"?>
-<w:hdr xmlns:wpc="http://schemas.microsoft.com/office/word/2010/wordprocessingCanvas" xmlns:cx="http://schemas.microsoft.com/office/drawing/2014/chartex" xmlns:cx1="http://schemas.microsoft.com/office/drawing/2015/9/8/chartex" xmlns:cx2="http://schemas.microsoft.com/office/drawing/2015/10/21/chartex" xmlns:cx3="http://schemas.microsoft.com/office/drawing/2016/5/9/chartex" xmlns:cx4="http://schemas.microsoft.com/office/drawing/2016/5/10/chartex" xmlns:cx5="http://schemas.microsoft.com/office/drawing/2016/5/11/chartex" xmlns:cx6="http://schemas.microsoft.com/office/drawing/2016/5/12/chartex" xmlns:cx7="http://schemas.microsoft.com/office/drawing/2016/5/13/chartex" xmlns:cx8="http://schemas.microsoft.com/office/drawing/2016/5/14/chartex" xmlns:mc="http://schemas.openxmlformats.org/markup-compatibility/2006" xmlns:aink="http://schemas.microsoft.com/office/drawing/2016/ink" xmlns:am3d="http://schemas.microsoft.com/office/drawing/2017/model3d" xmlns:o="urn:schemas-microsoft-com:office:office" xmlns:r="http://schemas.openxmlformats.org/officeDocument/2006/relationships" xmlns:m="http://schemas.openxmlformats.org/officeDocument/2006/math" xmlns:v="urn:schemas-microsoft-com:vml" xmlns:wp14="http://schemas.microsoft.com/office/word/2010/wordprocessingDrawing" xmlns:wp="http://schemas.openxmlformats.org/drawingml/2006/wordprocessingDrawing" xmlns:w10="urn:schemas-microsoft-com:office:word" xmlns:w="http://schemas.openxmlformats.org/wordprocessingml/2006/main" xmlns:w14="http://schemas.microsoft.com/office/word/2010/wordml" xmlns:w15="http://schemas.microsoft.com/office/word/2012/wordml" xmlns:w16cid="http://schemas.microsoft.com/office/word/2016/wordml/cid" xmlns:w16se="http://schemas.microsoft.com/office/word/2015/wordml/symex" xmlns:wpg="http://schemas.microsoft.com/office/word/2010/wordprocessingGroup" xmlns:wpi="http://schemas.microsoft.com/office/word/2010/wordprocessingInk" xmlns:wne="http://schemas.microsoft.com/office/word/2006/wordml" xmlns:wps="http://schemas.microsoft.com/office/word/2010/wordprocessingShape" mc:Ignorable="w14 w15 w16se w16cid wp14">
+<w:hdr xmlns:wpc="http://schemas.microsoft.com/office/word/2010/wordprocessingCanvas" xmlns:cx="http://schemas.microsoft.com/office/drawing/2014/chartex" xmlns:cx1="http://schemas.microsoft.com/office/drawing/2015/9/8/chartex" xmlns:cx2="http://schemas.microsoft.com/office/drawing/2015/10/21/chartex" xmlns:cx3="http://schemas.microsoft.com/office/drawing/2016/5/9/chartex" xmlns:cx4="http://schemas.microsoft.com/office/drawing/2016/5/10/chartex" xmlns:cx5="http://schemas.microsoft.com/office/drawing/2016/5/11/chartex" xmlns:cx6="http://schemas.microsoft.com/office/drawing/2016/5/12/chartex" xmlns:cx7="http://schemas.microsoft.com/office/drawing/2016/5/13/chartex" xmlns:cx8="http://schemas.microsoft.com/office/drawing/2016/5/14/chartex" xmlns:mc="http://schemas.openxmlformats.org/markup-compatibility/2006" xmlns:aink="http://schemas.microsoft.com/office/drawing/2016/ink" xmlns:am3d="http://schemas.microsoft.com/office/drawing/2017/model3d" xmlns:o="urn:schemas-microsoft-com:office:office" xmlns:oel="http://schemas.microsoft.com/office/2019/extlst" xmlns:r="http://schemas.openxmlformats.org/officeDocument/2006/relationships" xmlns:m="http://schemas.openxmlformats.org/officeDocument/2006/math" xmlns:v="urn:schemas-microsoft-com:vml" xmlns:wp14="http://schemas.microsoft.com/office/word/2010/wordprocessingDrawing" xmlns:wp="http://schemas.openxmlformats.org/drawingml/2006/wordprocessingDrawing" xmlns:w10="urn:schemas-microsoft-com:office:word" xmlns:w="http://schemas.openxmlformats.org/wordprocessingml/2006/main" xmlns:w14="http://schemas.microsoft.com/office/word/2010/wordml" xmlns:w15="http://schemas.microsoft.com/office/word/2012/wordml" xmlns:w16cex="http://schemas.microsoft.com/office/word/2018/wordml/cex" xmlns:w16cid="http://schemas.microsoft.com/office/word/2016/wordml/cid" xmlns:w16="http://schemas.microsoft.com/office/word/2018/wordml" xmlns:w16sdtdh="http://schemas.microsoft.com/office/word/2020/wordml/sdtdatahash" xmlns:w16se="http://schemas.microsoft.com/office/word/2015/wordml/symex" xmlns:wpg="http://schemas.microsoft.com/office/word/2010/wordprocessingGroup" xmlns:wpi="http://schemas.microsoft.com/office/word/2010/wordprocessingInk" xmlns:wne="http://schemas.microsoft.com/office/word/2006/wordml" xmlns:wps="http://schemas.microsoft.com/office/word/2010/wordprocessingShape" mc:Ignorable="w14 w15 w16se w16cid w16 w16cex w16sdtdh wp14">
   <w:p>
     <w:pPr>
       <w:pStyle w:val="Header"/>
@@ -6180,7 +6088,7 @@
           <v:path o:extrusionok="f" gradientshapeok="t" o:connecttype="rect"/>
           <o:lock v:ext="edit" aspectratio="t"/>
         </v:shapetype>
-        <v:shape id="WordPictureWatermark10314751" o:spid="_x0000_s2056" type="#_x0000_t75" style="position:absolute;left:0;text-align:left;margin-left:0;margin-top:0;width:124.5pt;height:124.5pt;z-index:-251650048;mso-position-horizontal:center;mso-position-horizontal-relative:margin;mso-position-vertical:center;mso-position-vertical-relative:margin" o:allowincell="f">
+        <v:shape id="WordPictureWatermark10314751" o:spid="_x0000_s1032" type="#_x0000_t75" style="position:absolute;left:0;text-align:left;margin-left:0;margin-top:0;width:124.5pt;height:124.5pt;z-index:-251650048;mso-position-horizontal:center;mso-position-horizontal-relative:margin;mso-position-vertical:center;mso-position-vertical-relative:margin" o:allowincell="f">
           <v:imagedata r:id="rId1" o:title="Logo_DUE" gain="19661f" blacklevel="22938f"/>
           <w10:wrap anchorx="margin" anchory="margin"/>
         </v:shape>
@@ -6191,7 +6099,7 @@
 </file>
 
 <file path=word/header2.xml><?xml version="1.0" encoding="utf-8"?>
-<w:hdr xmlns:wpc="http://schemas.microsoft.com/office/word/2010/wordprocessingCanvas" xmlns:cx="http://schemas.microsoft.com/office/drawing/2014/chartex" xmlns:cx1="http://schemas.microsoft.com/office/drawing/2015/9/8/chartex" xmlns:cx2="http://schemas.microsoft.com/office/drawing/2015/10/21/chartex" xmlns:cx3="http://schemas.microsoft.com/office/drawing/2016/5/9/chartex" xmlns:cx4="http://schemas.microsoft.com/office/drawing/2016/5/10/chartex" xmlns:cx5="http://schemas.microsoft.com/office/drawing/2016/5/11/chartex" xmlns:cx6="http://schemas.microsoft.com/office/drawing/2016/5/12/chartex" xmlns:cx7="http://schemas.microsoft.com/office/drawing/2016/5/13/chartex" xmlns:cx8="http://schemas.microsoft.com/office/drawing/2016/5/14/chartex" xmlns:mc="http://schemas.openxmlformats.org/markup-compatibility/2006" xmlns:aink="http://schemas.microsoft.com/office/drawing/2016/ink" xmlns:am3d="http://schemas.microsoft.com/office/drawing/2017/model3d" xmlns:o="urn:schemas-microsoft-com:office:office" xmlns:r="http://schemas.openxmlformats.org/officeDocument/2006/relationships" xmlns:m="http://schemas.openxmlformats.org/officeDocument/2006/math" xmlns:v="urn:schemas-microsoft-com:vml" xmlns:wp14="http://schemas.microsoft.com/office/word/2010/wordprocessingDrawing" xmlns:wp="http://schemas.openxmlformats.org/drawingml/2006/wordprocessingDrawing" xmlns:w10="urn:schemas-microsoft-com:office:word" xmlns:w="http://schemas.openxmlformats.org/wordprocessingml/2006/main" xmlns:w14="http://schemas.microsoft.com/office/word/2010/wordml" xmlns:w15="http://schemas.microsoft.com/office/word/2012/wordml" xmlns:w16cid="http://schemas.microsoft.com/office/word/2016/wordml/cid" xmlns:w16se="http://schemas.microsoft.com/office/word/2015/wordml/symex" xmlns:wpg="http://schemas.microsoft.com/office/word/2010/wordprocessingGroup" xmlns:wpi="http://schemas.microsoft.com/office/word/2010/wordprocessingInk" xmlns:wne="http://schemas.microsoft.com/office/word/2006/wordml" xmlns:wps="http://schemas.microsoft.com/office/word/2010/wordprocessingShape" mc:Ignorable="w14 w15 w16se w16cid wp14">
+<w:hdr xmlns:wpc="http://schemas.microsoft.com/office/word/2010/wordprocessingCanvas" xmlns:cx="http://schemas.microsoft.com/office/drawing/2014/chartex" xmlns:cx1="http://schemas.microsoft.com/office/drawing/2015/9/8/chartex" xmlns:cx2="http://schemas.microsoft.com/office/drawing/2015/10/21/chartex" xmlns:cx3="http://schemas.microsoft.com/office/drawing/2016/5/9/chartex" xmlns:cx4="http://schemas.microsoft.com/office/drawing/2016/5/10/chartex" xmlns:cx5="http://schemas.microsoft.com/office/drawing/2016/5/11/chartex" xmlns:cx6="http://schemas.microsoft.com/office/drawing/2016/5/12/chartex" xmlns:cx7="http://schemas.microsoft.com/office/drawing/2016/5/13/chartex" xmlns:cx8="http://schemas.microsoft.com/office/drawing/2016/5/14/chartex" xmlns:mc="http://schemas.openxmlformats.org/markup-compatibility/2006" xmlns:aink="http://schemas.microsoft.com/office/drawing/2016/ink" xmlns:am3d="http://schemas.microsoft.com/office/drawing/2017/model3d" xmlns:o="urn:schemas-microsoft-com:office:office" xmlns:oel="http://schemas.microsoft.com/office/2019/extlst" xmlns:r="http://schemas.openxmlformats.org/officeDocument/2006/relationships" xmlns:m="http://schemas.openxmlformats.org/officeDocument/2006/math" xmlns:v="urn:schemas-microsoft-com:vml" xmlns:wp14="http://schemas.microsoft.com/office/word/2010/wordprocessingDrawing" xmlns:wp="http://schemas.openxmlformats.org/drawingml/2006/wordprocessingDrawing" xmlns:w10="urn:schemas-microsoft-com:office:word" xmlns:w="http://schemas.openxmlformats.org/wordprocessingml/2006/main" xmlns:w14="http://schemas.microsoft.com/office/word/2010/wordml" xmlns:w15="http://schemas.microsoft.com/office/word/2012/wordml" xmlns:w16cex="http://schemas.microsoft.com/office/word/2018/wordml/cex" xmlns:w16cid="http://schemas.microsoft.com/office/word/2016/wordml/cid" xmlns:w16="http://schemas.microsoft.com/office/word/2018/wordml" xmlns:w16sdtdh="http://schemas.microsoft.com/office/word/2020/wordml/sdtdatahash" xmlns:w16se="http://schemas.microsoft.com/office/word/2015/wordml/symex" xmlns:wpg="http://schemas.microsoft.com/office/word/2010/wordprocessingGroup" xmlns:wpi="http://schemas.microsoft.com/office/word/2010/wordprocessingInk" xmlns:wne="http://schemas.microsoft.com/office/word/2006/wordml" xmlns:wps="http://schemas.microsoft.com/office/word/2010/wordprocessingShape" mc:Ignorable="w14 w15 w16se w16cid w16 w16cex w16sdtdh wp14">
   <w:p>
     <w:pPr>
       <w:pStyle w:val="Header"/>
@@ -6220,7 +6128,7 @@
           <v:path o:extrusionok="f" gradientshapeok="t" o:connecttype="rect"/>
           <o:lock v:ext="edit" aspectratio="t"/>
         </v:shapetype>
-        <v:shape id="WordPictureWatermark10314750" o:spid="_x0000_s2055" type="#_x0000_t75" style="position:absolute;left:0;text-align:left;margin-left:0;margin-top:0;width:124.5pt;height:124.5pt;z-index:-251651072;mso-position-horizontal:center;mso-position-horizontal-relative:margin;mso-position-vertical:center;mso-position-vertical-relative:margin" o:allowincell="f">
+        <v:shape id="WordPictureWatermark10314750" o:spid="_x0000_s1031" type="#_x0000_t75" style="position:absolute;left:0;text-align:left;margin-left:0;margin-top:0;width:124.5pt;height:124.5pt;z-index:-251651072;mso-position-horizontal:center;mso-position-horizontal-relative:margin;mso-position-vertical:center;mso-position-vertical-relative:margin" o:allowincell="f">
           <v:imagedata r:id="rId1" o:title="Logo_DUE" gain="19661f" blacklevel="22938f"/>
           <w10:wrap anchorx="margin" anchory="margin"/>
         </v:shape>
@@ -6231,7 +6139,7 @@
 </file>
 
 <file path=word/header3.xml><?xml version="1.0" encoding="utf-8"?>
-<w:hdr xmlns:wpc="http://schemas.microsoft.com/office/word/2010/wordprocessingCanvas" xmlns:cx="http://schemas.microsoft.com/office/drawing/2014/chartex" xmlns:cx1="http://schemas.microsoft.com/office/drawing/2015/9/8/chartex" xmlns:cx2="http://schemas.microsoft.com/office/drawing/2015/10/21/chartex" xmlns:cx3="http://schemas.microsoft.com/office/drawing/2016/5/9/chartex" xmlns:cx4="http://schemas.microsoft.com/office/drawing/2016/5/10/chartex" xmlns:cx5="http://schemas.microsoft.com/office/drawing/2016/5/11/chartex" xmlns:cx6="http://schemas.microsoft.com/office/drawing/2016/5/12/chartex" xmlns:cx7="http://schemas.microsoft.com/office/drawing/2016/5/13/chartex" xmlns:cx8="http://schemas.microsoft.com/office/drawing/2016/5/14/chartex" xmlns:mc="http://schemas.openxmlformats.org/markup-compatibility/2006" xmlns:aink="http://schemas.microsoft.com/office/drawing/2016/ink" xmlns:am3d="http://schemas.microsoft.com/office/drawing/2017/model3d" xmlns:o="urn:schemas-microsoft-com:office:office" xmlns:r="http://schemas.openxmlformats.org/officeDocument/2006/relationships" xmlns:m="http://schemas.openxmlformats.org/officeDocument/2006/math" xmlns:v="urn:schemas-microsoft-com:vml" xmlns:wp14="http://schemas.microsoft.com/office/word/2010/wordprocessingDrawing" xmlns:wp="http://schemas.openxmlformats.org/drawingml/2006/wordprocessingDrawing" xmlns:w10="urn:schemas-microsoft-com:office:word" xmlns:w="http://schemas.openxmlformats.org/wordprocessingml/2006/main" xmlns:w14="http://schemas.microsoft.com/office/word/2010/wordml" xmlns:w15="http://schemas.microsoft.com/office/word/2012/wordml" xmlns:w16cid="http://schemas.microsoft.com/office/word/2016/wordml/cid" xmlns:w16se="http://schemas.microsoft.com/office/word/2015/wordml/symex" xmlns:wpg="http://schemas.microsoft.com/office/word/2010/wordprocessingGroup" xmlns:wpi="http://schemas.microsoft.com/office/word/2010/wordprocessingInk" xmlns:wne="http://schemas.microsoft.com/office/word/2006/wordml" xmlns:wps="http://schemas.microsoft.com/office/word/2010/wordprocessingShape" mc:Ignorable="w14 w15 w16se w16cid wp14">
+<w:hdr xmlns:wpc="http://schemas.microsoft.com/office/word/2010/wordprocessingCanvas" xmlns:cx="http://schemas.microsoft.com/office/drawing/2014/chartex" xmlns:cx1="http://schemas.microsoft.com/office/drawing/2015/9/8/chartex" xmlns:cx2="http://schemas.microsoft.com/office/drawing/2015/10/21/chartex" xmlns:cx3="http://schemas.microsoft.com/office/drawing/2016/5/9/chartex" xmlns:cx4="http://schemas.microsoft.com/office/drawing/2016/5/10/chartex" xmlns:cx5="http://schemas.microsoft.com/office/drawing/2016/5/11/chartex" xmlns:cx6="http://schemas.microsoft.com/office/drawing/2016/5/12/chartex" xmlns:cx7="http://schemas.microsoft.com/office/drawing/2016/5/13/chartex" xmlns:cx8="http://schemas.microsoft.com/office/drawing/2016/5/14/chartex" xmlns:mc="http://schemas.openxmlformats.org/markup-compatibility/2006" xmlns:aink="http://schemas.microsoft.com/office/drawing/2016/ink" xmlns:am3d="http://schemas.microsoft.com/office/drawing/2017/model3d" xmlns:o="urn:schemas-microsoft-com:office:office" xmlns:oel="http://schemas.microsoft.com/office/2019/extlst" xmlns:r="http://schemas.openxmlformats.org/officeDocument/2006/relationships" xmlns:m="http://schemas.openxmlformats.org/officeDocument/2006/math" xmlns:v="urn:schemas-microsoft-com:vml" xmlns:wp14="http://schemas.microsoft.com/office/word/2010/wordprocessingDrawing" xmlns:wp="http://schemas.openxmlformats.org/drawingml/2006/wordprocessingDrawing" xmlns:w10="urn:schemas-microsoft-com:office:word" xmlns:w="http://schemas.openxmlformats.org/wordprocessingml/2006/main" xmlns:w14="http://schemas.microsoft.com/office/word/2010/wordml" xmlns:w15="http://schemas.microsoft.com/office/word/2012/wordml" xmlns:w16cex="http://schemas.microsoft.com/office/word/2018/wordml/cex" xmlns:w16cid="http://schemas.microsoft.com/office/word/2016/wordml/cid" xmlns:w16="http://schemas.microsoft.com/office/word/2018/wordml" xmlns:w16sdtdh="http://schemas.microsoft.com/office/word/2020/wordml/sdtdatahash" xmlns:w16se="http://schemas.microsoft.com/office/word/2015/wordml/symex" xmlns:wpg="http://schemas.microsoft.com/office/word/2010/wordprocessingGroup" xmlns:wpi="http://schemas.microsoft.com/office/word/2010/wordprocessingInk" xmlns:wne="http://schemas.microsoft.com/office/word/2006/wordml" xmlns:wps="http://schemas.microsoft.com/office/word/2010/wordprocessingShape" mc:Ignorable="w14 w15 w16se w16cid w16 w16cex w16sdtdh wp14">
   <w:p>
     <w:pPr>
       <w:pStyle w:val="Header"/>
@@ -6260,7 +6168,7 @@
           <v:path o:extrusionok="f" gradientshapeok="t" o:connecttype="rect"/>
           <o:lock v:ext="edit" aspectratio="t"/>
         </v:shapetype>
-        <v:shape id="WordPictureWatermark10314754" o:spid="_x0000_s2053" type="#_x0000_t75" style="position:absolute;left:0;text-align:left;margin-left:0;margin-top:0;width:124.5pt;height:124.5pt;z-index:-251654144;mso-position-horizontal:center;mso-position-horizontal-relative:margin;mso-position-vertical:center;mso-position-vertical-relative:margin" o:allowincell="f">
+        <v:shape id="WordPictureWatermark10314754" o:spid="_x0000_s1029" type="#_x0000_t75" style="position:absolute;left:0;text-align:left;margin-left:0;margin-top:0;width:124.5pt;height:124.5pt;z-index:-251654144;mso-position-horizontal:center;mso-position-horizontal-relative:margin;mso-position-vertical:center;mso-position-vertical-relative:margin" o:allowincell="f">
           <v:imagedata r:id="rId1" o:title="Logo_DUE" gain="19661f" blacklevel="22938f"/>
           <w10:wrap anchorx="margin" anchory="margin"/>
         </v:shape>
@@ -6271,7 +6179,7 @@
 </file>
 
 <file path=word/header4.xml><?xml version="1.0" encoding="utf-8"?>
-<w:hdr xmlns:wpc="http://schemas.microsoft.com/office/word/2010/wordprocessingCanvas" xmlns:cx="http://schemas.microsoft.com/office/drawing/2014/chartex" xmlns:cx1="http://schemas.microsoft.com/office/drawing/2015/9/8/chartex" xmlns:cx2="http://schemas.microsoft.com/office/drawing/2015/10/21/chartex" xmlns:cx3="http://schemas.microsoft.com/office/drawing/2016/5/9/chartex" xmlns:cx4="http://schemas.microsoft.com/office/drawing/2016/5/10/chartex" xmlns:cx5="http://schemas.microsoft.com/office/drawing/2016/5/11/chartex" xmlns:cx6="http://schemas.microsoft.com/office/drawing/2016/5/12/chartex" xmlns:cx7="http://schemas.microsoft.com/office/drawing/2016/5/13/chartex" xmlns:cx8="http://schemas.microsoft.com/office/drawing/2016/5/14/chartex" xmlns:mc="http://schemas.openxmlformats.org/markup-compatibility/2006" xmlns:aink="http://schemas.microsoft.com/office/drawing/2016/ink" xmlns:am3d="http://schemas.microsoft.com/office/drawing/2017/model3d" xmlns:o="urn:schemas-microsoft-com:office:office" xmlns:r="http://schemas.openxmlformats.org/officeDocument/2006/relationships" xmlns:m="http://schemas.openxmlformats.org/officeDocument/2006/math" xmlns:v="urn:schemas-microsoft-com:vml" xmlns:wp14="http://schemas.microsoft.com/office/word/2010/wordprocessingDrawing" xmlns:wp="http://schemas.openxmlformats.org/drawingml/2006/wordprocessingDrawing" xmlns:w10="urn:schemas-microsoft-com:office:word" xmlns:w="http://schemas.openxmlformats.org/wordprocessingml/2006/main" xmlns:w14="http://schemas.microsoft.com/office/word/2010/wordml" xmlns:w15="http://schemas.microsoft.com/office/word/2012/wordml" xmlns:w16cid="http://schemas.microsoft.com/office/word/2016/wordml/cid" xmlns:w16se="http://schemas.microsoft.com/office/word/2015/wordml/symex" xmlns:wpg="http://schemas.microsoft.com/office/word/2010/wordprocessingGroup" xmlns:wpi="http://schemas.microsoft.com/office/word/2010/wordprocessingInk" xmlns:wne="http://schemas.microsoft.com/office/word/2006/wordml" xmlns:wps="http://schemas.microsoft.com/office/word/2010/wordprocessingShape" mc:Ignorable="w14 w15 w16se w16cid wp14">
+<w:hdr xmlns:wpc="http://schemas.microsoft.com/office/word/2010/wordprocessingCanvas" xmlns:cx="http://schemas.microsoft.com/office/drawing/2014/chartex" xmlns:cx1="http://schemas.microsoft.com/office/drawing/2015/9/8/chartex" xmlns:cx2="http://schemas.microsoft.com/office/drawing/2015/10/21/chartex" xmlns:cx3="http://schemas.microsoft.com/office/drawing/2016/5/9/chartex" xmlns:cx4="http://schemas.microsoft.com/office/drawing/2016/5/10/chartex" xmlns:cx5="http://schemas.microsoft.com/office/drawing/2016/5/11/chartex" xmlns:cx6="http://schemas.microsoft.com/office/drawing/2016/5/12/chartex" xmlns:cx7="http://schemas.microsoft.com/office/drawing/2016/5/13/chartex" xmlns:cx8="http://schemas.microsoft.com/office/drawing/2016/5/14/chartex" xmlns:mc="http://schemas.openxmlformats.org/markup-compatibility/2006" xmlns:aink="http://schemas.microsoft.com/office/drawing/2016/ink" xmlns:am3d="http://schemas.microsoft.com/office/drawing/2017/model3d" xmlns:o="urn:schemas-microsoft-com:office:office" xmlns:oel="http://schemas.microsoft.com/office/2019/extlst" xmlns:r="http://schemas.openxmlformats.org/officeDocument/2006/relationships" xmlns:m="http://schemas.openxmlformats.org/officeDocument/2006/math" xmlns:v="urn:schemas-microsoft-com:vml" xmlns:wp14="http://schemas.microsoft.com/office/word/2010/wordprocessingDrawing" xmlns:wp="http://schemas.openxmlformats.org/drawingml/2006/wordprocessingDrawing" xmlns:w10="urn:schemas-microsoft-com:office:word" xmlns:w="http://schemas.openxmlformats.org/wordprocessingml/2006/main" xmlns:w14="http://schemas.microsoft.com/office/word/2010/wordml" xmlns:w15="http://schemas.microsoft.com/office/word/2012/wordml" xmlns:w16cex="http://schemas.microsoft.com/office/word/2018/wordml/cex" xmlns:w16cid="http://schemas.microsoft.com/office/word/2016/wordml/cid" xmlns:w16="http://schemas.microsoft.com/office/word/2018/wordml" xmlns:w16sdtdh="http://schemas.microsoft.com/office/word/2020/wordml/sdtdatahash" xmlns:w16se="http://schemas.microsoft.com/office/word/2015/wordml/symex" xmlns:wpg="http://schemas.microsoft.com/office/word/2010/wordprocessingGroup" xmlns:wpi="http://schemas.microsoft.com/office/word/2010/wordprocessingInk" xmlns:wne="http://schemas.microsoft.com/office/word/2006/wordml" xmlns:wps="http://schemas.microsoft.com/office/word/2010/wordprocessingShape" mc:Ignorable="w14 w15 w16se w16cid w16 w16cex w16sdtdh wp14">
   <w:p>
     <w:pPr>
       <w:pStyle w:val="Header"/>
@@ -6300,7 +6208,7 @@
           <v:path o:extrusionok="f" gradientshapeok="t" o:connecttype="rect"/>
           <o:lock v:ext="edit" aspectratio="t"/>
         </v:shapetype>
-        <v:shape id="WordPictureWatermark10314755" o:spid="_x0000_s2054" type="#_x0000_t75" style="position:absolute;left:0;text-align:left;margin-left:0;margin-top:0;width:124.5pt;height:124.5pt;z-index:-251653120;mso-position-horizontal:center;mso-position-horizontal-relative:margin;mso-position-vertical:center;mso-position-vertical-relative:margin" o:allowincell="f">
+        <v:shape id="WordPictureWatermark10314755" o:spid="_x0000_s1030" type="#_x0000_t75" style="position:absolute;left:0;text-align:left;margin-left:0;margin-top:0;width:124.5pt;height:124.5pt;z-index:-251653120;mso-position-horizontal:center;mso-position-horizontal-relative:margin;mso-position-vertical:center;mso-position-vertical-relative:margin" o:allowincell="f">
           <v:imagedata r:id="rId1" o:title="Logo_DUE" gain="19661f" blacklevel="22938f"/>
           <w10:wrap anchorx="margin" anchory="margin"/>
         </v:shape>
@@ -6311,7 +6219,7 @@
 </file>
 
 <file path=word/header5.xml><?xml version="1.0" encoding="utf-8"?>
-<w:hdr xmlns:wpc="http://schemas.microsoft.com/office/word/2010/wordprocessingCanvas" xmlns:cx="http://schemas.microsoft.com/office/drawing/2014/chartex" xmlns:cx1="http://schemas.microsoft.com/office/drawing/2015/9/8/chartex" xmlns:cx2="http://schemas.microsoft.com/office/drawing/2015/10/21/chartex" xmlns:cx3="http://schemas.microsoft.com/office/drawing/2016/5/9/chartex" xmlns:cx4="http://schemas.microsoft.com/office/drawing/2016/5/10/chartex" xmlns:cx5="http://schemas.microsoft.com/office/drawing/2016/5/11/chartex" xmlns:cx6="http://schemas.microsoft.com/office/drawing/2016/5/12/chartex" xmlns:cx7="http://schemas.microsoft.com/office/drawing/2016/5/13/chartex" xmlns:cx8="http://schemas.microsoft.com/office/drawing/2016/5/14/chartex" xmlns:mc="http://schemas.openxmlformats.org/markup-compatibility/2006" xmlns:aink="http://schemas.microsoft.com/office/drawing/2016/ink" xmlns:am3d="http://schemas.microsoft.com/office/drawing/2017/model3d" xmlns:o="urn:schemas-microsoft-com:office:office" xmlns:r="http://schemas.openxmlformats.org/officeDocument/2006/relationships" xmlns:m="http://schemas.openxmlformats.org/officeDocument/2006/math" xmlns:v="urn:schemas-microsoft-com:vml" xmlns:wp14="http://schemas.microsoft.com/office/word/2010/wordprocessingDrawing" xmlns:wp="http://schemas.openxmlformats.org/drawingml/2006/wordprocessingDrawing" xmlns:w10="urn:schemas-microsoft-com:office:word" xmlns:w="http://schemas.openxmlformats.org/wordprocessingml/2006/main" xmlns:w14="http://schemas.microsoft.com/office/word/2010/wordml" xmlns:w15="http://schemas.microsoft.com/office/word/2012/wordml" xmlns:w16cid="http://schemas.microsoft.com/office/word/2016/wordml/cid" xmlns:w16se="http://schemas.microsoft.com/office/word/2015/wordml/symex" xmlns:wpg="http://schemas.microsoft.com/office/word/2010/wordprocessingGroup" xmlns:wpi="http://schemas.microsoft.com/office/word/2010/wordprocessingInk" xmlns:wne="http://schemas.microsoft.com/office/word/2006/wordml" xmlns:wps="http://schemas.microsoft.com/office/word/2010/wordprocessingShape" mc:Ignorable="w14 w15 w16se w16cid wp14">
+<w:hdr xmlns:wpc="http://schemas.microsoft.com/office/word/2010/wordprocessingCanvas" xmlns:cx="http://schemas.microsoft.com/office/drawing/2014/chartex" xmlns:cx1="http://schemas.microsoft.com/office/drawing/2015/9/8/chartex" xmlns:cx2="http://schemas.microsoft.com/office/drawing/2015/10/21/chartex" xmlns:cx3="http://schemas.microsoft.com/office/drawing/2016/5/9/chartex" xmlns:cx4="http://schemas.microsoft.com/office/drawing/2016/5/10/chartex" xmlns:cx5="http://schemas.microsoft.com/office/drawing/2016/5/11/chartex" xmlns:cx6="http://schemas.microsoft.com/office/drawing/2016/5/12/chartex" xmlns:cx7="http://schemas.microsoft.com/office/drawing/2016/5/13/chartex" xmlns:cx8="http://schemas.microsoft.com/office/drawing/2016/5/14/chartex" xmlns:mc="http://schemas.openxmlformats.org/markup-compatibility/2006" xmlns:aink="http://schemas.microsoft.com/office/drawing/2016/ink" xmlns:am3d="http://schemas.microsoft.com/office/drawing/2017/model3d" xmlns:o="urn:schemas-microsoft-com:office:office" xmlns:oel="http://schemas.microsoft.com/office/2019/extlst" xmlns:r="http://schemas.openxmlformats.org/officeDocument/2006/relationships" xmlns:m="http://schemas.openxmlformats.org/officeDocument/2006/math" xmlns:v="urn:schemas-microsoft-com:vml" xmlns:wp14="http://schemas.microsoft.com/office/word/2010/wordprocessingDrawing" xmlns:wp="http://schemas.openxmlformats.org/drawingml/2006/wordprocessingDrawing" xmlns:w10="urn:schemas-microsoft-com:office:word" xmlns:w="http://schemas.openxmlformats.org/wordprocessingml/2006/main" xmlns:w14="http://schemas.microsoft.com/office/word/2010/wordml" xmlns:w15="http://schemas.microsoft.com/office/word/2012/wordml" xmlns:w16cex="http://schemas.microsoft.com/office/word/2018/wordml/cex" xmlns:w16cid="http://schemas.microsoft.com/office/word/2016/wordml/cid" xmlns:w16="http://schemas.microsoft.com/office/word/2018/wordml" xmlns:w16sdtdh="http://schemas.microsoft.com/office/word/2020/wordml/sdtdatahash" xmlns:w16se="http://schemas.microsoft.com/office/word/2015/wordml/symex" xmlns:wpg="http://schemas.microsoft.com/office/word/2010/wordprocessingGroup" xmlns:wpi="http://schemas.microsoft.com/office/word/2010/wordprocessingInk" xmlns:wne="http://schemas.microsoft.com/office/word/2006/wordml" xmlns:wps="http://schemas.microsoft.com/office/word/2010/wordprocessingShape" mc:Ignorable="w14 w15 w16se w16cid w16 w16cex w16sdtdh wp14">
   <w:p>
     <w:pPr>
       <w:pStyle w:val="Header"/>
@@ -6340,7 +6248,7 @@
           <v:path o:extrusionok="f" gradientshapeok="t" o:connecttype="rect"/>
           <o:lock v:ext="edit" aspectratio="t"/>
         </v:shapetype>
-        <v:shape id="WordPictureWatermark10314753" o:spid="_x0000_s2052" type="#_x0000_t75" style="position:absolute;left:0;text-align:left;margin-left:0;margin-top:0;width:124.5pt;height:124.5pt;z-index:-251655168;mso-position-horizontal:center;mso-position-horizontal-relative:margin;mso-position-vertical:center;mso-position-vertical-relative:margin" o:allowincell="f">
+        <v:shape id="WordPictureWatermark10314753" o:spid="_x0000_s1028" type="#_x0000_t75" style="position:absolute;left:0;text-align:left;margin-left:0;margin-top:0;width:124.5pt;height:124.5pt;z-index:-251655168;mso-position-horizontal:center;mso-position-horizontal-relative:margin;mso-position-vertical:center;mso-position-vertical-relative:margin" o:allowincell="f">
           <v:imagedata r:id="rId1" o:title="Logo_DUE" gain="19661f" blacklevel="22938f"/>
           <w10:wrap anchorx="margin" anchory="margin"/>
         </v:shape>
@@ -6351,7 +6259,7 @@
 </file>
 
 <file path=word/numbering.xml><?xml version="1.0" encoding="utf-8"?>
-<w:numbering xmlns:wpc="http://schemas.microsoft.com/office/word/2010/wordprocessingCanvas" xmlns:cx="http://schemas.microsoft.com/office/drawing/2014/chartex" xmlns:cx1="http://schemas.microsoft.com/office/drawing/2015/9/8/chartex" xmlns:cx2="http://schemas.microsoft.com/office/drawing/2015/10/21/chartex" xmlns:cx3="http://schemas.microsoft.com/office/drawing/2016/5/9/chartex" xmlns:cx4="http://schemas.microsoft.com/office/drawing/2016/5/10/chartex" xmlns:cx5="http://schemas.microsoft.com/office/drawing/2016/5/11/chartex" xmlns:cx6="http://schemas.microsoft.com/office/drawing/2016/5/12/chartex" xmlns:cx7="http://schemas.microsoft.com/office/drawing/2016/5/13/chartex" xmlns:cx8="http://schemas.microsoft.com/office/drawing/2016/5/14/chartex" xmlns:mc="http://schemas.openxmlformats.org/markup-compatibility/2006" xmlns:aink="http://schemas.microsoft.com/office/drawing/2016/ink" xmlns:am3d="http://schemas.microsoft.com/office/drawing/2017/model3d" xmlns:o="urn:schemas-microsoft-com:office:office" xmlns:r="http://schemas.openxmlformats.org/officeDocument/2006/relationships" xmlns:m="http://schemas.openxmlformats.org/officeDocument/2006/math" xmlns:v="urn:schemas-microsoft-com:vml" xmlns:wp14="http://schemas.microsoft.com/office/word/2010/wordprocessingDrawing" xmlns:wp="http://schemas.openxmlformats.org/drawingml/2006/wordprocessingDrawing" xmlns:w10="urn:schemas-microsoft-com:office:word" xmlns:w="http://schemas.openxmlformats.org/wordprocessingml/2006/main" xmlns:w14="http://schemas.microsoft.com/office/word/2010/wordml" xmlns:w15="http://schemas.microsoft.com/office/word/2012/wordml" xmlns:w16cid="http://schemas.microsoft.com/office/word/2016/wordml/cid" xmlns:w16se="http://schemas.microsoft.com/office/word/2015/wordml/symex" xmlns:wpg="http://schemas.microsoft.com/office/word/2010/wordprocessingGroup" xmlns:wpi="http://schemas.microsoft.com/office/word/2010/wordprocessingInk" xmlns:wne="http://schemas.microsoft.com/office/word/2006/wordml" xmlns:wps="http://schemas.microsoft.com/office/word/2010/wordprocessingShape" mc:Ignorable="w14 w15 w16se w16cid wp14">
+<w:numbering xmlns:wpc="http://schemas.microsoft.com/office/word/2010/wordprocessingCanvas" xmlns:cx="http://schemas.microsoft.com/office/drawing/2014/chartex" xmlns:cx1="http://schemas.microsoft.com/office/drawing/2015/9/8/chartex" xmlns:cx2="http://schemas.microsoft.com/office/drawing/2015/10/21/chartex" xmlns:cx3="http://schemas.microsoft.com/office/drawing/2016/5/9/chartex" xmlns:cx4="http://schemas.microsoft.com/office/drawing/2016/5/10/chartex" xmlns:cx5="http://schemas.microsoft.com/office/drawing/2016/5/11/chartex" xmlns:cx6="http://schemas.microsoft.com/office/drawing/2016/5/12/chartex" xmlns:cx7="http://schemas.microsoft.com/office/drawing/2016/5/13/chartex" xmlns:cx8="http://schemas.microsoft.com/office/drawing/2016/5/14/chartex" xmlns:mc="http://schemas.openxmlformats.org/markup-compatibility/2006" xmlns:aink="http://schemas.microsoft.com/office/drawing/2016/ink" xmlns:am3d="http://schemas.microsoft.com/office/drawing/2017/model3d" xmlns:o="urn:schemas-microsoft-com:office:office" xmlns:oel="http://schemas.microsoft.com/office/2019/extlst" xmlns:r="http://schemas.openxmlformats.org/officeDocument/2006/relationships" xmlns:m="http://schemas.openxmlformats.org/officeDocument/2006/math" xmlns:v="urn:schemas-microsoft-com:vml" xmlns:wp14="http://schemas.microsoft.com/office/word/2010/wordprocessingDrawing" xmlns:wp="http://schemas.openxmlformats.org/drawingml/2006/wordprocessingDrawing" xmlns:w10="urn:schemas-microsoft-com:office:word" xmlns:w="http://schemas.openxmlformats.org/wordprocessingml/2006/main" xmlns:w14="http://schemas.microsoft.com/office/word/2010/wordml" xmlns:w15="http://schemas.microsoft.com/office/word/2012/wordml" xmlns:w16cex="http://schemas.microsoft.com/office/word/2018/wordml/cex" xmlns:w16cid="http://schemas.microsoft.com/office/word/2016/wordml/cid" xmlns:w16="http://schemas.microsoft.com/office/word/2018/wordml" xmlns:w16sdtdh="http://schemas.microsoft.com/office/word/2020/wordml/sdtdatahash" xmlns:w16se="http://schemas.microsoft.com/office/word/2015/wordml/symex" xmlns:wpg="http://schemas.microsoft.com/office/word/2010/wordprocessingGroup" xmlns:wpi="http://schemas.microsoft.com/office/word/2010/wordprocessingInk" xmlns:wne="http://schemas.microsoft.com/office/word/2006/wordml" xmlns:wps="http://schemas.microsoft.com/office/word/2010/wordprocessingShape" mc:Ignorable="w14 w15 w16se w16cid w16 w16cex w16sdtdh wp14">
   <w:abstractNum w:abstractNumId="0" w15:restartNumberingAfterBreak="0">
     <w:nsid w:val="00000001"/>
     <w:multiLevelType w:val="multilevel"/>
@@ -9146,19 +9054,19 @@
       </w:rPr>
     </w:lvl>
   </w:abstractNum>
-  <w:num w:numId="1">
+  <w:num w:numId="1" w16cid:durableId="2013482235">
     <w:abstractNumId w:val="11"/>
   </w:num>
-  <w:num w:numId="2">
+  <w:num w:numId="2" w16cid:durableId="472601088">
     <w:abstractNumId w:val="2"/>
   </w:num>
-  <w:num w:numId="3">
+  <w:num w:numId="3" w16cid:durableId="2022270581">
     <w:abstractNumId w:val="3"/>
   </w:num>
-  <w:num w:numId="4">
+  <w:num w:numId="4" w16cid:durableId="1669210543">
     <w:abstractNumId w:val="21"/>
   </w:num>
-  <w:num w:numId="5">
+  <w:num w:numId="5" w16cid:durableId="932317245">
     <w:abstractNumId w:val="12"/>
     <w:lvlOverride w:ilvl="0">
       <w:lvl w:ilvl="0">
@@ -9335,34 +9243,34 @@
       </w:lvl>
     </w:lvlOverride>
   </w:num>
-  <w:num w:numId="6">
+  <w:num w:numId="6" w16cid:durableId="434521365">
     <w:abstractNumId w:val="22"/>
   </w:num>
-  <w:num w:numId="7">
+  <w:num w:numId="7" w16cid:durableId="1174492738">
     <w:abstractNumId w:val="9"/>
   </w:num>
-  <w:num w:numId="8">
+  <w:num w:numId="8" w16cid:durableId="1708528449">
     <w:abstractNumId w:val="8"/>
   </w:num>
-  <w:num w:numId="9">
+  <w:num w:numId="9" w16cid:durableId="427048692">
     <w:abstractNumId w:val="5"/>
   </w:num>
-  <w:num w:numId="10">
+  <w:num w:numId="10" w16cid:durableId="1170801396">
     <w:abstractNumId w:val="13"/>
   </w:num>
-  <w:num w:numId="11">
+  <w:num w:numId="11" w16cid:durableId="1444500665">
     <w:abstractNumId w:val="17"/>
   </w:num>
-  <w:num w:numId="12">
+  <w:num w:numId="12" w16cid:durableId="72824765">
     <w:abstractNumId w:val="20"/>
   </w:num>
-  <w:num w:numId="13">
+  <w:num w:numId="13" w16cid:durableId="1513839229">
     <w:abstractNumId w:val="12"/>
   </w:num>
-  <w:num w:numId="14">
+  <w:num w:numId="14" w16cid:durableId="1786391084">
     <w:abstractNumId w:val="10"/>
   </w:num>
-  <w:num w:numId="15">
+  <w:num w:numId="15" w16cid:durableId="205290799">
     <w:abstractNumId w:val="18"/>
     <w:lvlOverride w:ilvl="0">
       <w:startOverride w:val="1"/>
@@ -9392,7 +9300,7 @@
       <w:startOverride w:val="1"/>
     </w:lvlOverride>
   </w:num>
-  <w:num w:numId="16">
+  <w:num w:numId="16" w16cid:durableId="876551335">
     <w:abstractNumId w:val="6"/>
     <w:lvlOverride w:ilvl="0">
       <w:startOverride w:val="1"/>
@@ -9422,70 +9330,70 @@
       <w:startOverride w:val="1"/>
     </w:lvlOverride>
   </w:num>
-  <w:num w:numId="17">
+  <w:num w:numId="17" w16cid:durableId="391589112">
     <w:abstractNumId w:val="16"/>
   </w:num>
-  <w:num w:numId="18">
+  <w:num w:numId="18" w16cid:durableId="1740443156">
     <w:abstractNumId w:val="1"/>
   </w:num>
-  <w:num w:numId="19">
+  <w:num w:numId="19" w16cid:durableId="2077703189">
     <w:abstractNumId w:val="11"/>
   </w:num>
-  <w:num w:numId="20">
+  <w:num w:numId="20" w16cid:durableId="1030912838">
     <w:abstractNumId w:val="11"/>
   </w:num>
-  <w:num w:numId="21">
+  <w:num w:numId="21" w16cid:durableId="1985618862">
     <w:abstractNumId w:val="0"/>
   </w:num>
-  <w:num w:numId="22">
+  <w:num w:numId="22" w16cid:durableId="1220285818">
     <w:abstractNumId w:val="7"/>
   </w:num>
-  <w:num w:numId="23">
+  <w:num w:numId="23" w16cid:durableId="602499880">
     <w:abstractNumId w:val="11"/>
   </w:num>
-  <w:num w:numId="24">
+  <w:num w:numId="24" w16cid:durableId="1792506244">
     <w:abstractNumId w:val="11"/>
   </w:num>
-  <w:num w:numId="25">
+  <w:num w:numId="25" w16cid:durableId="933517148">
     <w:abstractNumId w:val="14"/>
   </w:num>
-  <w:num w:numId="26">
+  <w:num w:numId="26" w16cid:durableId="860779463">
     <w:abstractNumId w:val="19"/>
   </w:num>
-  <w:num w:numId="27">
+  <w:num w:numId="27" w16cid:durableId="1472596134">
     <w:abstractNumId w:val="11"/>
   </w:num>
-  <w:num w:numId="28">
+  <w:num w:numId="28" w16cid:durableId="180631371">
     <w:abstractNumId w:val="2"/>
   </w:num>
-  <w:num w:numId="29">
+  <w:num w:numId="29" w16cid:durableId="115949030">
     <w:abstractNumId w:val="2"/>
   </w:num>
-  <w:num w:numId="30">
+  <w:num w:numId="30" w16cid:durableId="1355418758">
     <w:abstractNumId w:val="4"/>
   </w:num>
-  <w:num w:numId="31">
+  <w:num w:numId="31" w16cid:durableId="1056466433">
     <w:abstractNumId w:val="11"/>
   </w:num>
-  <w:num w:numId="32">
+  <w:num w:numId="32" w16cid:durableId="1404912643">
     <w:abstractNumId w:val="11"/>
   </w:num>
-  <w:num w:numId="33">
+  <w:num w:numId="33" w16cid:durableId="266426655">
     <w:abstractNumId w:val="11"/>
   </w:num>
-  <w:num w:numId="34">
+  <w:num w:numId="34" w16cid:durableId="2001154697">
     <w:abstractNumId w:val="11"/>
   </w:num>
-  <w:num w:numId="35">
+  <w:num w:numId="35" w16cid:durableId="1759210279">
     <w:abstractNumId w:val="11"/>
   </w:num>
-  <w:num w:numId="36">
+  <w:num w:numId="36" w16cid:durableId="1570995128">
     <w:abstractNumId w:val="11"/>
   </w:num>
-  <w:num w:numId="37">
+  <w:num w:numId="37" w16cid:durableId="1745640721">
     <w:abstractNumId w:val="11"/>
   </w:num>
-  <w:num w:numId="38">
+  <w:num w:numId="38" w16cid:durableId="1233389160">
     <w:abstractNumId w:val="15"/>
   </w:num>
   <w:numIdMacAtCleanup w:val="17"/>
@@ -9493,7 +9401,7 @@
 </file>
 
 <file path=word/styles.xml><?xml version="1.0" encoding="utf-8"?>
-<w:styles xmlns:mc="http://schemas.openxmlformats.org/markup-compatibility/2006" xmlns:r="http://schemas.openxmlformats.org/officeDocument/2006/relationships" xmlns:w="http://schemas.openxmlformats.org/wordprocessingml/2006/main" xmlns:w14="http://schemas.microsoft.com/office/word/2010/wordml" xmlns:w15="http://schemas.microsoft.com/office/word/2012/wordml" xmlns:w16cid="http://schemas.microsoft.com/office/word/2016/wordml/cid" xmlns:w16se="http://schemas.microsoft.com/office/word/2015/wordml/symex" mc:Ignorable="w14 w15 w16se w16cid">
+<w:styles xmlns:mc="http://schemas.openxmlformats.org/markup-compatibility/2006" xmlns:r="http://schemas.openxmlformats.org/officeDocument/2006/relationships" xmlns:w="http://schemas.openxmlformats.org/wordprocessingml/2006/main" xmlns:w14="http://schemas.microsoft.com/office/word/2010/wordml" xmlns:w15="http://schemas.microsoft.com/office/word/2012/wordml" xmlns:w16cex="http://schemas.microsoft.com/office/word/2018/wordml/cex" xmlns:w16cid="http://schemas.microsoft.com/office/word/2016/wordml/cid" xmlns:w16="http://schemas.microsoft.com/office/word/2018/wordml" xmlns:w16sdtdh="http://schemas.microsoft.com/office/word/2020/wordml/sdtdatahash" xmlns:w16se="http://schemas.microsoft.com/office/word/2015/wordml/symex" mc:Ignorable="w14 w15 w16se w16cid w16 w16cex w16sdtdh">
   <w:docDefaults>
     <w:rPrDefault>
       <w:rPr>
@@ -9503,7 +9411,7 @@
     </w:rPrDefault>
     <w:pPrDefault/>
   </w:docDefaults>
-  <w:latentStyles w:defLockedState="0" w:defUIPriority="0" w:defSemiHidden="0" w:defUnhideWhenUsed="0" w:defQFormat="0" w:count="375">
+  <w:latentStyles w:defLockedState="0" w:defUIPriority="0" w:defSemiHidden="0" w:defUnhideWhenUsed="0" w:defQFormat="0" w:count="376">
     <w:lsdException w:name="Normal" w:qFormat="1"/>
     <w:lsdException w:name="heading 1" w:uiPriority="9" w:qFormat="1"/>
     <w:lsdException w:name="heading 2" w:uiPriority="9" w:qFormat="1"/>
@@ -9602,7 +9510,6 @@
     <w:lsdException w:name="HTML Sample" w:semiHidden="1" w:unhideWhenUsed="1"/>
     <w:lsdException w:name="HTML Typewriter" w:semiHidden="1" w:unhideWhenUsed="1"/>
     <w:lsdException w:name="HTML Variable" w:semiHidden="1" w:unhideWhenUsed="1"/>
-    <w:lsdException w:name="Normal Table" w:semiHidden="1" w:unhideWhenUsed="1"/>
     <w:lsdException w:name="annotation subject" w:semiHidden="1" w:unhideWhenUsed="1"/>
     <w:lsdException w:name="No List" w:semiHidden="1" w:uiPriority="99" w:unhideWhenUsed="1"/>
     <w:lsdException w:name="Outline List 1" w:semiHidden="1" w:unhideWhenUsed="1"/>
@@ -9649,10 +9556,8 @@
     <w:lsdException w:name="Table Subtle 2" w:semiHidden="1" w:unhideWhenUsed="1"/>
     <w:lsdException w:name="Table Web 1" w:semiHidden="1" w:unhideWhenUsed="1"/>
     <w:lsdException w:name="Table Web 2" w:semiHidden="1" w:unhideWhenUsed="1"/>
-    <w:lsdException w:name="Table Web 3" w:semiHidden="1" w:unhideWhenUsed="1"/>
-    <w:lsdException w:name="Balloon Text" w:uiPriority="99"/>
+    <w:lsdException w:name="Balloon Text" w:semiHidden="1" w:uiPriority="99" w:unhideWhenUsed="1"/>
     <w:lsdException w:name="Table Grid" w:uiPriority="59"/>
-    <w:lsdException w:name="Table Theme" w:semiHidden="1" w:unhideWhenUsed="1"/>
     <w:lsdException w:name="Placeholder Text" w:semiHidden="1"/>
     <w:lsdException w:name="No Spacing" w:uiPriority="1" w:qFormat="1"/>
     <w:lsdException w:name="Light Shading" w:uiPriority="60"/>
@@ -9763,7 +9668,7 @@
     <w:lsdException w:name="Intense Reference" w:uiPriority="32" w:qFormat="1"/>
     <w:lsdException w:name="Book Title" w:uiPriority="33" w:qFormat="1"/>
     <w:lsdException w:name="Bibliography" w:semiHidden="1" w:uiPriority="37" w:unhideWhenUsed="1"/>
-    <w:lsdException w:name="TOC Heading" w:uiPriority="39" w:qFormat="1"/>
+    <w:lsdException w:name="TOC Heading" w:semiHidden="1" w:uiPriority="39" w:unhideWhenUsed="1" w:qFormat="1"/>
     <w:lsdException w:name="Plain Table 1" w:uiPriority="41"/>
     <w:lsdException w:name="Plain Table 2" w:uiPriority="42"/>
     <w:lsdException w:name="Plain Table 3" w:uiPriority="43"/>
@@ -9872,6 +9777,7 @@
     <w:lsdException w:name="Smart Hyperlink" w:semiHidden="1" w:uiPriority="99" w:unhideWhenUsed="1"/>
     <w:lsdException w:name="Hashtag" w:semiHidden="1" w:uiPriority="99" w:unhideWhenUsed="1"/>
     <w:lsdException w:name="Unresolved Mention" w:semiHidden="1" w:uiPriority="99" w:unhideWhenUsed="1"/>
+    <w:lsdException w:name="Smart Link" w:semiHidden="1" w:uiPriority="99" w:unhideWhenUsed="1"/>
   </w:latentStyles>
   <w:style w:type="paragraph" w:default="1" w:styleId="Normal">
     <w:name w:val="Normal"/>

</xml_diff>